<commit_message>
css h1 avec line ok
</commit_message>
<xml_diff>
--- a/admin/01_admin/DS/DS_Laury.docx
+++ b/admin/01_admin/DS/DS_Laury.docx
@@ -6,8 +6,16 @@
       <w:pPr>
         <w:spacing w:after="0" w:line="240" w:lineRule="auto"/>
         <w:jc w:val="both"/>
-      </w:pPr>
-      <w:r>
+        <w:rPr>
+          <w:b/>
+          <w:bCs/>
+        </w:rPr>
+      </w:pPr>
+      <w:r>
+        <w:rPr>
+          <w:b/>
+          <w:bCs/>
+        </w:rPr>
         <w:t>Présentation personnelle</w:t>
       </w:r>
     </w:p>
@@ -105,14 +113,37 @@
       <w:pPr>
         <w:spacing w:after="0" w:line="240" w:lineRule="auto"/>
         <w:jc w:val="both"/>
-      </w:pPr>
-    </w:p>
-    <w:p>
-      <w:pPr>
-        <w:spacing w:after="0" w:line="240" w:lineRule="auto"/>
-        <w:jc w:val="both"/>
-      </w:pPr>
-      <w:r>
+        <w:rPr>
+          <w:b/>
+          <w:bCs/>
+        </w:rPr>
+      </w:pPr>
+      <w:r>
+        <w:rPr>
+          <w:b/>
+          <w:bCs/>
+        </w:rPr>
+        <w:t xml:space="preserve">Cahier des charges </w:t>
+      </w:r>
+    </w:p>
+    <w:p>
+      <w:pPr>
+        <w:spacing w:after="0" w:line="240" w:lineRule="auto"/>
+        <w:jc w:val="both"/>
+      </w:pPr>
+    </w:p>
+    <w:p>
+      <w:pPr>
+        <w:spacing w:after="0" w:line="240" w:lineRule="auto"/>
+        <w:jc w:val="both"/>
+        <w:rPr>
+          <w:u w:val="single"/>
+        </w:rPr>
+      </w:pPr>
+      <w:r>
+        <w:rPr>
+          <w:u w:val="single"/>
+        </w:rPr>
         <w:t>Présentation du projet</w:t>
       </w:r>
     </w:p>
@@ -152,7 +183,13 @@
         <w:jc w:val="both"/>
       </w:pPr>
       <w:r>
-        <w:t xml:space="preserve">Regards de guerre est une association </w:t>
+        <w:t>Regards de guerre est une association</w:t>
+      </w:r>
+      <w:r>
+        <w:t xml:space="preserve"> fictive</w:t>
+      </w:r>
+      <w:r>
+        <w:t xml:space="preserve"> </w:t>
       </w:r>
       <w:r>
         <w:t>dédiée à l’organisation d’</w:t>
@@ -167,29 +204,380 @@
         <w:t xml:space="preserve"> un conflit particulier</w:t>
       </w:r>
       <w:r>
-        <w:t>, à travers les yeux</w:t>
-      </w:r>
-      <w:r>
-        <w:t xml:space="preserve"> d</w:t>
-      </w:r>
-      <w:r>
-        <w:t>’</w:t>
-      </w:r>
-      <w:r>
-        <w:t>artistes</w:t>
-      </w:r>
-      <w:r>
-        <w:t xml:space="preserve"> d’horizons divers</w:t>
-      </w:r>
-      <w:r>
-        <w:t xml:space="preserve">. </w:t>
-      </w:r>
-    </w:p>
-    <w:p>
-      <w:pPr>
-        <w:spacing w:after="0" w:line="240" w:lineRule="auto"/>
-        <w:jc w:val="both"/>
-      </w:pPr>
+        <w:t xml:space="preserve">, </w:t>
+      </w:r>
+      <w:r>
+        <w:t xml:space="preserve">en utilisant le pouvoir de l'art pour susciter l'intérêt et la réflexion. </w:t>
+      </w:r>
+    </w:p>
+    <w:p>
+      <w:pPr>
+        <w:spacing w:after="0" w:line="240" w:lineRule="auto"/>
+        <w:jc w:val="both"/>
+      </w:pPr>
+    </w:p>
+    <w:p>
+      <w:pPr>
+        <w:spacing w:after="0" w:line="240" w:lineRule="auto"/>
+        <w:jc w:val="both"/>
+        <w:rPr>
+          <w:u w:val="single"/>
+        </w:rPr>
+      </w:pPr>
+      <w:r>
+        <w:rPr>
+          <w:u w:val="single"/>
+        </w:rPr>
+        <w:t xml:space="preserve">Organisation du site </w:t>
+      </w:r>
+    </w:p>
+    <w:p>
+      <w:pPr>
+        <w:spacing w:after="0" w:line="240" w:lineRule="auto"/>
+        <w:jc w:val="both"/>
+      </w:pPr>
+      <w:r>
+        <w:t>Header</w:t>
+      </w:r>
+      <w:r>
+        <w:t> :</w:t>
+      </w:r>
+    </w:p>
+    <w:p>
+      <w:pPr>
+        <w:spacing w:after="0" w:line="240" w:lineRule="auto"/>
+        <w:jc w:val="both"/>
+      </w:pPr>
+      <w:r>
+        <w:t>L'en-tête, situé en haut de chaque page, joue un rôle crucial dans l'expérience utilisateur et l'identité visuelle du site. Il doit être à la fois fonctionnel, esthétique et adapté à tous les appareils.</w:t>
+      </w:r>
+    </w:p>
+    <w:p>
+      <w:pPr>
+        <w:spacing w:after="0" w:line="240" w:lineRule="auto"/>
+        <w:jc w:val="both"/>
+      </w:pPr>
+    </w:p>
+    <w:p>
+      <w:pPr>
+        <w:spacing w:after="0" w:line="240" w:lineRule="auto"/>
+        <w:jc w:val="both"/>
+      </w:pPr>
+      <w:r>
+        <w:t xml:space="preserve">        Logo </w:t>
+      </w:r>
+      <w:r>
+        <w:t>et l</w:t>
+      </w:r>
+      <w:r>
+        <w:t xml:space="preserve">iens de connexion/inscription : </w:t>
+      </w:r>
+      <w:r>
+        <w:t>P</w:t>
+      </w:r>
+      <w:r>
+        <w:t xml:space="preserve">lacés à gauche </w:t>
+      </w:r>
+      <w:r>
+        <w:t>on les</w:t>
+      </w:r>
+      <w:r>
+        <w:t xml:space="preserve"> trouve aisément.</w:t>
+      </w:r>
+    </w:p>
+    <w:p>
+      <w:pPr>
+        <w:spacing w:after="0" w:line="240" w:lineRule="auto"/>
+        <w:jc w:val="both"/>
+      </w:pPr>
+      <w:r>
+        <w:t xml:space="preserve">        Menu de navigation : </w:t>
+      </w:r>
+      <w:r>
+        <w:t>C</w:t>
+      </w:r>
+      <w:r>
+        <w:t>lair et intuitif permet aux utilisateurs d'accéder aux pages principales du site (accueil, expositions, tickets, blog, panier).</w:t>
+      </w:r>
+    </w:p>
+    <w:p>
+      <w:pPr>
+        <w:spacing w:after="0" w:line="240" w:lineRule="auto"/>
+        <w:jc w:val="both"/>
+      </w:pPr>
+      <w:r>
+        <w:rPr>
+          <w:highlight w:val="lightGray"/>
+        </w:rPr>
+        <w:t xml:space="preserve">        </w:t>
+      </w:r>
+    </w:p>
+    <w:p>
+      <w:pPr>
+        <w:spacing w:after="0" w:line="240" w:lineRule="auto"/>
+        <w:jc w:val="both"/>
+      </w:pPr>
+      <w:r>
+        <w:t>Pages :</w:t>
+      </w:r>
+    </w:p>
+    <w:p>
+      <w:pPr>
+        <w:pStyle w:val="Paragraphedeliste"/>
+        <w:numPr>
+          <w:ilvl w:val="0"/>
+          <w:numId w:val="21"/>
+        </w:numPr>
+        <w:spacing w:after="0" w:line="240" w:lineRule="auto"/>
+        <w:jc w:val="both"/>
+      </w:pPr>
+      <w:r>
+        <w:t xml:space="preserve">Accueil : Permet de connaitre les 3 prochaines expositions grâce à un </w:t>
+      </w:r>
+      <w:r>
+        <w:rPr>
+          <w:highlight w:val="magenta"/>
+        </w:rPr>
+        <w:t>carrousel</w:t>
+      </w:r>
+      <w:r>
+        <w:t>, de connaitre l’association (local, café et magasin), d’avoir accès à l’agenda de toutes les expositions, de présenter l’accessibilité au lieu d’exposition.</w:t>
+      </w:r>
+    </w:p>
+    <w:p>
+      <w:pPr>
+        <w:pStyle w:val="Paragraphedeliste"/>
+        <w:numPr>
+          <w:ilvl w:val="0"/>
+          <w:numId w:val="21"/>
+        </w:numPr>
+        <w:spacing w:after="0" w:line="240" w:lineRule="auto"/>
+        <w:jc w:val="both"/>
+      </w:pPr>
+      <w:r>
+        <w:t>Exposition : Permet de connaitre le détail de l’exposition (sujet, artistes/type d’art, salle où sera représenté l’artiste)</w:t>
+      </w:r>
+    </w:p>
+    <w:p>
+      <w:pPr>
+        <w:pStyle w:val="Paragraphedeliste"/>
+        <w:numPr>
+          <w:ilvl w:val="0"/>
+          <w:numId w:val="21"/>
+        </w:numPr>
+        <w:spacing w:after="0" w:line="240" w:lineRule="auto"/>
+        <w:jc w:val="both"/>
+      </w:pPr>
+      <w:r>
+        <w:t>Ticket : Permet de connaitre les tickets disponibles pour chaque exposition et de les réserver.</w:t>
+      </w:r>
+    </w:p>
+    <w:p>
+      <w:pPr>
+        <w:pStyle w:val="Paragraphedeliste"/>
+        <w:numPr>
+          <w:ilvl w:val="0"/>
+          <w:numId w:val="21"/>
+        </w:numPr>
+        <w:spacing w:after="0" w:line="240" w:lineRule="auto"/>
+        <w:jc w:val="both"/>
+      </w:pPr>
+      <w:r>
+        <w:t>Panier : Permet de réserver l’ensemble des tickets.</w:t>
+      </w:r>
+    </w:p>
+    <w:p>
+      <w:pPr>
+        <w:pStyle w:val="Paragraphedeliste"/>
+        <w:numPr>
+          <w:ilvl w:val="0"/>
+          <w:numId w:val="21"/>
+        </w:numPr>
+        <w:spacing w:after="0" w:line="240" w:lineRule="auto"/>
+        <w:jc w:val="both"/>
+      </w:pPr>
+      <w:r>
+        <w:t>Back-office : Permet aux administrateurs de gérer l’ensemble du site à un seul endroit et sans avoir besoin de passer par le développeur (gestion des utilisateurs, expositions, artistes, tickets, stock)</w:t>
+      </w:r>
+    </w:p>
+    <w:p>
+      <w:pPr>
+        <w:pStyle w:val="Paragraphedeliste"/>
+        <w:numPr>
+          <w:ilvl w:val="0"/>
+          <w:numId w:val="21"/>
+        </w:numPr>
+        <w:spacing w:after="0" w:line="240" w:lineRule="auto"/>
+        <w:jc w:val="both"/>
+        <w:rPr>
+          <w:highlight w:val="magenta"/>
+        </w:rPr>
+      </w:pPr>
+      <w:r>
+        <w:rPr>
+          <w:highlight w:val="magenta"/>
+        </w:rPr>
+        <w:t xml:space="preserve">Blog : Permet aux utilisateurs de partager leur expérience et leur ressenti en écrivant </w:t>
+      </w:r>
+      <w:proofErr w:type="gramStart"/>
+      <w:r>
+        <w:rPr>
+          <w:highlight w:val="magenta"/>
+        </w:rPr>
+        <w:t>des commentaire</w:t>
+      </w:r>
+      <w:proofErr w:type="gramEnd"/>
+      <w:r>
+        <w:rPr>
+          <w:highlight w:val="magenta"/>
+        </w:rPr>
+        <w:t xml:space="preserve"> sur la page de l’exposition.</w:t>
+      </w:r>
+    </w:p>
+    <w:p>
+      <w:pPr>
+        <w:pStyle w:val="Paragraphedeliste"/>
+        <w:spacing w:after="0" w:line="240" w:lineRule="auto"/>
+        <w:jc w:val="both"/>
+      </w:pPr>
+    </w:p>
+    <w:p>
+      <w:pPr>
+        <w:spacing w:after="0" w:line="240" w:lineRule="auto"/>
+        <w:jc w:val="both"/>
+      </w:pPr>
+    </w:p>
+    <w:p>
+      <w:pPr>
+        <w:spacing w:after="0" w:line="240" w:lineRule="auto"/>
+        <w:jc w:val="both"/>
+      </w:pPr>
+      <w:proofErr w:type="spellStart"/>
+      <w:r>
+        <w:t>Footer</w:t>
+      </w:r>
+      <w:proofErr w:type="spellEnd"/>
+      <w:r>
+        <w:t> :</w:t>
+      </w:r>
+    </w:p>
+    <w:p>
+      <w:pPr>
+        <w:spacing w:after="0" w:line="240" w:lineRule="auto"/>
+        <w:jc w:val="both"/>
+      </w:pPr>
+      <w:r>
+        <w:lastRenderedPageBreak/>
+        <w:t>Le pied de page, situé en bas de chaque page, regroupe les informations importantes et les liens utiles. Il contribue à la crédibilité et à la transparence du site.</w:t>
+      </w:r>
+    </w:p>
+    <w:p>
+      <w:pPr>
+        <w:spacing w:after="0" w:line="240" w:lineRule="auto"/>
+        <w:jc w:val="both"/>
+      </w:pPr>
+    </w:p>
+    <w:p>
+      <w:pPr>
+        <w:spacing w:after="0" w:line="240" w:lineRule="auto"/>
+        <w:jc w:val="both"/>
+      </w:pPr>
+      <w:r>
+        <w:rPr>
+          <w:highlight w:val="magenta"/>
+        </w:rPr>
+        <w:t xml:space="preserve">        </w:t>
+      </w:r>
+      <w:r>
+        <w:rPr>
+          <w:highlight w:val="magenta"/>
+        </w:rPr>
+        <w:t>Formulaire d'inscription à la newsletter : Un formulaire incitera les visiteurs à s'abonner pour recevoir les actualités de l'association.</w:t>
+      </w:r>
+    </w:p>
+    <w:p>
+      <w:pPr>
+        <w:spacing w:after="0" w:line="240" w:lineRule="auto"/>
+        <w:jc w:val="both"/>
+      </w:pPr>
+      <w:r>
+        <w:t>Liens vers les réseaux sociaux : Des icônes discrètes mènent aux pages des réseaux sociaux de l'association.</w:t>
+      </w:r>
+    </w:p>
+    <w:p>
+      <w:pPr>
+        <w:spacing w:after="0" w:line="240" w:lineRule="auto"/>
+        <w:jc w:val="both"/>
+      </w:pPr>
+      <w:r>
+        <w:t xml:space="preserve">        Informations de contact : </w:t>
+      </w:r>
+      <w:r>
+        <w:t>Un lien permet d’envoyer directement un mail à un administrateur.</w:t>
+      </w:r>
+    </w:p>
+    <w:p>
+      <w:pPr>
+        <w:spacing w:after="0" w:line="240" w:lineRule="auto"/>
+        <w:jc w:val="both"/>
+      </w:pPr>
+      <w:r>
+        <w:t xml:space="preserve">        Liens vers les pages légales : Des liens </w:t>
+      </w:r>
+      <w:r>
+        <w:t>mènent</w:t>
+      </w:r>
+      <w:r>
+        <w:t xml:space="preserve"> aux mentions légales</w:t>
+      </w:r>
+      <w:r>
+        <w:t xml:space="preserve"> et</w:t>
+      </w:r>
+      <w:r>
+        <w:t xml:space="preserve"> à la politique de confidentialité</w:t>
+      </w:r>
+      <w:r>
+        <w:t>.</w:t>
+      </w:r>
+    </w:p>
+    <w:p>
+      <w:pPr>
+        <w:spacing w:after="0" w:line="240" w:lineRule="auto"/>
+        <w:jc w:val="both"/>
+      </w:pPr>
+      <w:r>
+        <w:t xml:space="preserve">        Copyright : La mention du type d’association sera affichée.</w:t>
+      </w:r>
+    </w:p>
+    <w:p>
+      <w:pPr>
+        <w:spacing w:after="0" w:line="240" w:lineRule="auto"/>
+        <w:jc w:val="both"/>
+      </w:pPr>
+      <w:r>
+        <w:t xml:space="preserve">        </w:t>
+      </w:r>
+    </w:p>
+    <w:p>
+      <w:pPr>
+        <w:spacing w:after="0" w:line="240" w:lineRule="auto"/>
+        <w:jc w:val="both"/>
+      </w:pPr>
+    </w:p>
+    <w:p>
+      <w:pPr>
+        <w:spacing w:after="0" w:line="240" w:lineRule="auto"/>
+        <w:jc w:val="both"/>
+        <w:rPr>
+          <w:u w:val="single"/>
+        </w:rPr>
+      </w:pPr>
+      <w:r>
+        <w:rPr>
+          <w:u w:val="single"/>
+        </w:rPr>
+        <w:t>Champs d’action</w:t>
+      </w:r>
     </w:p>
     <w:p>
       <w:pPr>
@@ -231,13 +619,7 @@
         <w:t>Visiteur</w:t>
       </w:r>
       <w:r>
-        <w:t xml:space="preserve"> :</w:t>
-      </w:r>
-      <w:r>
-        <w:t xml:space="preserve"> </w:t>
-      </w:r>
-      <w:r>
-        <w:t>Un visiteur est un utilisateur non connecté qui peut naviguer librement sur le site et consulter les informations mises à disposition.</w:t>
+        <w:t xml:space="preserve"> : Un visiteur est un utilisateur non connecté qui peut naviguer librement sur le site et consulter les informations mises à disposition.</w:t>
       </w:r>
     </w:p>
     <w:p>
@@ -327,10 +709,7 @@
         <w:t>Tickets</w:t>
       </w:r>
       <w:r>
-        <w:t xml:space="preserve"> : Informations sur les billets disponibles et les conditions de réservation.</w:t>
-      </w:r>
-      <w:r>
-        <w:t xml:space="preserve"> </w:t>
+        <w:t xml:space="preserve"> : Informations sur les billets disponibles et les conditions de réservation. </w:t>
       </w:r>
     </w:p>
     <w:p>
@@ -349,10 +728,7 @@
         <w:t xml:space="preserve"> </w:t>
       </w:r>
       <w:r>
-        <w:t>A</w:t>
-      </w:r>
-      <w:r>
-        <w:t xml:space="preserve">jout de </w:t>
+        <w:t xml:space="preserve">Ajout de </w:t>
       </w:r>
       <w:r>
         <w:t>tickets dans le panier en vue d'une réservation future.</w:t>
@@ -393,35 +769,13 @@
           <w:b/>
           <w:bCs/>
         </w:rPr>
-        <w:t>Utilisateur</w:t>
-      </w:r>
-      <w:r>
-        <w:rPr>
-          <w:b/>
-          <w:bCs/>
-        </w:rPr>
-        <w:t xml:space="preserve"> connecté</w:t>
-      </w:r>
-      <w:r>
-        <w:t xml:space="preserve"> :</w:t>
-      </w:r>
-      <w:r>
-        <w:t xml:space="preserve"> </w:t>
-      </w:r>
-      <w:r>
-        <w:t xml:space="preserve">Un </w:t>
-      </w:r>
-      <w:r>
-        <w:t>utilisateur</w:t>
-      </w:r>
-      <w:r>
-        <w:t xml:space="preserve"> connecté </w:t>
-      </w:r>
-      <w:r>
-        <w:t>est un utilisateur authentifié</w:t>
-      </w:r>
-      <w:r>
-        <w:t xml:space="preserve"> qui </w:t>
+        <w:t>Utilisateur connecté</w:t>
+      </w:r>
+      <w:r>
+        <w:t xml:space="preserve"> : Un utilisateur connecté </w:t>
+      </w:r>
+      <w:r>
+        <w:t xml:space="preserve">est un utilisateur authentifié qui </w:t>
       </w:r>
       <w:r>
         <w:t>dispose de fonctionnalités supplémentaires lui permettant d'interagir avec le site et de personnaliser son expérience.</w:t>
@@ -555,16 +909,7 @@
         <w:jc w:val="both"/>
       </w:pPr>
       <w:r>
-        <w:t>Modifier ses informations : Mettre à jour ses coordonnées</w:t>
-      </w:r>
-      <w:r>
-        <w:t xml:space="preserve"> ou</w:t>
-      </w:r>
-      <w:r>
-        <w:t xml:space="preserve"> son mot de passe</w:t>
-      </w:r>
-      <w:r>
-        <w:t>.</w:t>
+        <w:t>Modifier ses informations : Mettre à jour ses coordonnées ou son mot de passe.</w:t>
       </w:r>
     </w:p>
     <w:p>
@@ -579,7 +924,6 @@
         <w:jc w:val="both"/>
       </w:pPr>
       <w:r>
-        <w:lastRenderedPageBreak/>
         <w:t>Supprimer son compte : Le membre peut demander la suppression de son compte et de ses données personnelles.</w:t>
       </w:r>
     </w:p>
@@ -680,10 +1024,7 @@
         <w:t>Root</w:t>
       </w:r>
       <w:r>
-        <w:t xml:space="preserve"> : Il </w:t>
-      </w:r>
-      <w:r>
-        <w:t xml:space="preserve">dispose des droits les plus élevés. Ses actions se limitent à la gestion des autres administrateurs et à la configuration globale du système. </w:t>
+        <w:t xml:space="preserve"> : Il dispose des droits les plus élevés. Ses actions se limitent à la gestion des autres administrateurs et à la configuration globale du système. </w:t>
       </w:r>
     </w:p>
     <w:p>
@@ -839,13 +1180,7 @@
         <w:jc w:val="both"/>
       </w:pPr>
       <w:r>
-        <w:t xml:space="preserve"> </w:t>
-      </w:r>
-      <w:r>
-        <w:t>Utilisateur</w:t>
-      </w:r>
-      <w:r>
-        <w:t xml:space="preserve"> :</w:t>
+        <w:t xml:space="preserve"> Utilisateur :</w:t>
       </w:r>
     </w:p>
     <w:p>
@@ -860,13 +1195,7 @@
         <w:jc w:val="both"/>
       </w:pPr>
       <w:r>
-        <w:t xml:space="preserve">Profil utilisateur : </w:t>
-      </w:r>
-      <w:r>
-        <w:t>Consultation</w:t>
-      </w:r>
-      <w:r>
-        <w:t>, modification et suppression (à la demande ou si nécessaire).</w:t>
+        <w:t>Profil utilisateur : Consultation, modification et suppression (à la demande ou si nécessaire).</w:t>
       </w:r>
     </w:p>
     <w:p>
@@ -881,10 +1210,7 @@
         <w:jc w:val="both"/>
       </w:pPr>
       <w:r>
-        <w:t xml:space="preserve">Historique des commandes : Consulter les réservations </w:t>
-      </w:r>
-      <w:r>
-        <w:t xml:space="preserve">effectuées et envoie de facture </w:t>
+        <w:t xml:space="preserve">Historique des commandes : Consulter les réservations effectuées et envoie de facture </w:t>
       </w:r>
       <w:r>
         <w:t>sur</w:t>
@@ -911,10 +1237,7 @@
         <w:jc w:val="both"/>
       </w:pPr>
       <w:r>
-        <w:t>Artistes</w:t>
-      </w:r>
-      <w:r>
-        <w:t xml:space="preserve"> :</w:t>
+        <w:t>Artistes :</w:t>
       </w:r>
     </w:p>
     <w:p>
@@ -967,16 +1290,7 @@
         <w:jc w:val="both"/>
       </w:pPr>
       <w:r>
-        <w:t xml:space="preserve">Création des pages </w:t>
-      </w:r>
-      <w:r>
-        <w:t xml:space="preserve">complètes </w:t>
-      </w:r>
-      <w:r>
-        <w:t xml:space="preserve">des nouvelles expositions </w:t>
-      </w:r>
-      <w:r>
-        <w:t xml:space="preserve">(titre, description, prix, artistes, salle, </w:t>
+        <w:t xml:space="preserve">Création des pages complètes des nouvelles expositions (titre, description, prix, artistes, salle, </w:t>
       </w:r>
       <w:proofErr w:type="spellStart"/>
       <w:r>
@@ -1131,32 +1445,35 @@
         <w:rPr>
           <w:highlight w:val="magenta"/>
         </w:rPr>
-        <w:t xml:space="preserve">Commentaires : </w:t>
-      </w:r>
-      <w:r>
-        <w:rPr>
-          <w:highlight w:val="magenta"/>
-        </w:rPr>
-        <w:t>Modérer les commentaires postés par les utilisateurs sur les articles ou les expositions (modification ou suppression si nécessaire)</w:t>
-      </w:r>
-    </w:p>
-    <w:p>
-      <w:pPr>
-        <w:spacing w:after="0" w:line="240" w:lineRule="auto"/>
-        <w:jc w:val="both"/>
-      </w:pPr>
-    </w:p>
-    <w:p>
-      <w:pPr>
-        <w:spacing w:after="0" w:line="240" w:lineRule="auto"/>
-        <w:jc w:val="both"/>
-      </w:pPr>
-    </w:p>
-    <w:p>
-      <w:pPr>
-        <w:spacing w:after="0" w:line="240" w:lineRule="auto"/>
-        <w:jc w:val="both"/>
-      </w:pPr>
+        <w:t>Commentaires : Modérer les commentaires postés par les utilisateurs sur les articles ou les expositions (modification ou suppression si nécessaire)</w:t>
+      </w:r>
+    </w:p>
+    <w:p>
+      <w:pPr>
+        <w:spacing w:after="0" w:line="240" w:lineRule="auto"/>
+        <w:jc w:val="both"/>
+      </w:pPr>
+    </w:p>
+    <w:p>
+      <w:pPr>
+        <w:spacing w:after="0" w:line="240" w:lineRule="auto"/>
+        <w:jc w:val="both"/>
+      </w:pPr>
+    </w:p>
+    <w:p>
+      <w:pPr>
+        <w:spacing w:after="0" w:line="240" w:lineRule="auto"/>
+        <w:jc w:val="both"/>
+        <w:rPr>
+          <w:u w:val="single"/>
+        </w:rPr>
+      </w:pPr>
+      <w:r>
+        <w:rPr>
+          <w:u w:val="single"/>
+        </w:rPr>
+        <w:t>MVP</w:t>
+      </w:r>
     </w:p>
     <w:p>
       <w:pPr>
@@ -1217,6 +1534,1848 @@
         <w:spacing w:after="0" w:line="240" w:lineRule="auto"/>
         <w:jc w:val="both"/>
       </w:pPr>
+    </w:p>
+    <w:p>
+      <w:pPr>
+        <w:spacing w:after="0" w:line="240" w:lineRule="auto"/>
+        <w:jc w:val="both"/>
+        <w:rPr>
+          <w:u w:val="single"/>
+        </w:rPr>
+      </w:pPr>
+    </w:p>
+    <w:p>
+      <w:pPr>
+        <w:spacing w:after="0" w:line="240" w:lineRule="auto"/>
+        <w:jc w:val="both"/>
+        <w:rPr>
+          <w:b/>
+          <w:bCs/>
+        </w:rPr>
+      </w:pPr>
+      <w:r>
+        <w:rPr>
+          <w:b/>
+          <w:bCs/>
+        </w:rPr>
+        <w:t>Liste des compétences couvertes par REAC1</w:t>
+      </w:r>
+    </w:p>
+    <w:p>
+      <w:pPr>
+        <w:pStyle w:val="Paragraphedeliste"/>
+        <w:numPr>
+          <w:ilvl w:val="0"/>
+          <w:numId w:val="16"/>
+        </w:numPr>
+        <w:spacing w:after="0" w:line="240" w:lineRule="auto"/>
+        <w:jc w:val="both"/>
+      </w:pPr>
+      <w:r>
+        <w:t xml:space="preserve">Développer la partie </w:t>
+      </w:r>
+      <w:proofErr w:type="spellStart"/>
+      <w:r>
+        <w:t>front-end</w:t>
+      </w:r>
+      <w:proofErr w:type="spellEnd"/>
+      <w:r>
+        <w:t xml:space="preserve"> d’une application web ou web mobile sécurisée</w:t>
+      </w:r>
+    </w:p>
+    <w:p>
+      <w:pPr>
+        <w:pStyle w:val="Paragraphedeliste"/>
+        <w:numPr>
+          <w:ilvl w:val="0"/>
+          <w:numId w:val="22"/>
+        </w:numPr>
+        <w:spacing w:after="0" w:line="240" w:lineRule="auto"/>
+        <w:ind w:left="1276"/>
+        <w:jc w:val="both"/>
+      </w:pPr>
+      <w:r>
+        <w:t>Installer et configurer son environnement de travail en fonction du projet web ou web mobile</w:t>
+      </w:r>
+    </w:p>
+    <w:p>
+      <w:pPr>
+        <w:pStyle w:val="Paragraphedeliste"/>
+        <w:numPr>
+          <w:ilvl w:val="0"/>
+          <w:numId w:val="22"/>
+        </w:numPr>
+        <w:spacing w:after="0" w:line="240" w:lineRule="auto"/>
+        <w:ind w:left="1276"/>
+        <w:jc w:val="both"/>
+      </w:pPr>
+      <w:r>
+        <w:t>Maquetter des interfaces utilisateur web ou web mobile</w:t>
+      </w:r>
+    </w:p>
+    <w:p>
+      <w:pPr>
+        <w:pStyle w:val="Paragraphedeliste"/>
+        <w:numPr>
+          <w:ilvl w:val="0"/>
+          <w:numId w:val="22"/>
+        </w:numPr>
+        <w:spacing w:after="0" w:line="240" w:lineRule="auto"/>
+        <w:ind w:left="1276"/>
+        <w:jc w:val="both"/>
+      </w:pPr>
+      <w:r>
+        <w:t>Réaliser des interfaces utilisateur statiques web ou web mobile</w:t>
+      </w:r>
+    </w:p>
+    <w:p>
+      <w:pPr>
+        <w:pStyle w:val="Paragraphedeliste"/>
+        <w:numPr>
+          <w:ilvl w:val="0"/>
+          <w:numId w:val="22"/>
+        </w:numPr>
+        <w:spacing w:after="0" w:line="240" w:lineRule="auto"/>
+        <w:ind w:left="1276"/>
+        <w:jc w:val="both"/>
+      </w:pPr>
+      <w:r>
+        <w:t>Développer la partie dynamique des interfaces utilisateur web ou web mobile</w:t>
+      </w:r>
+    </w:p>
+    <w:p>
+      <w:pPr>
+        <w:pStyle w:val="Paragraphedeliste"/>
+        <w:spacing w:after="0" w:line="240" w:lineRule="auto"/>
+        <w:ind w:left="1276"/>
+        <w:jc w:val="both"/>
+      </w:pPr>
+    </w:p>
+    <w:p>
+      <w:pPr>
+        <w:pStyle w:val="Paragraphedeliste"/>
+        <w:numPr>
+          <w:ilvl w:val="0"/>
+          <w:numId w:val="16"/>
+        </w:numPr>
+        <w:spacing w:after="0" w:line="240" w:lineRule="auto"/>
+        <w:jc w:val="both"/>
+      </w:pPr>
+      <w:r>
+        <w:t xml:space="preserve">Développer la partie </w:t>
+      </w:r>
+      <w:proofErr w:type="spellStart"/>
+      <w:r>
+        <w:t>back-end</w:t>
+      </w:r>
+      <w:proofErr w:type="spellEnd"/>
+      <w:r>
+        <w:t xml:space="preserve"> d’une application web ou web mobile sécurisée</w:t>
+      </w:r>
+    </w:p>
+    <w:p>
+      <w:pPr>
+        <w:pStyle w:val="Paragraphedeliste"/>
+        <w:numPr>
+          <w:ilvl w:val="0"/>
+          <w:numId w:val="23"/>
+        </w:numPr>
+        <w:spacing w:after="0" w:line="240" w:lineRule="auto"/>
+        <w:ind w:left="993"/>
+        <w:jc w:val="both"/>
+      </w:pPr>
+      <w:r>
+        <w:t>Mettre en place une base de données relationnelle</w:t>
+      </w:r>
+    </w:p>
+    <w:p>
+      <w:pPr>
+        <w:pStyle w:val="Paragraphedeliste"/>
+        <w:numPr>
+          <w:ilvl w:val="0"/>
+          <w:numId w:val="23"/>
+        </w:numPr>
+        <w:spacing w:after="0" w:line="240" w:lineRule="auto"/>
+        <w:ind w:left="993"/>
+        <w:jc w:val="both"/>
+      </w:pPr>
+      <w:r>
+        <w:t>Développer des composants d’accès aux données SQL et NoSQL</w:t>
+      </w:r>
+    </w:p>
+    <w:p>
+      <w:pPr>
+        <w:pStyle w:val="Paragraphedeliste"/>
+        <w:numPr>
+          <w:ilvl w:val="0"/>
+          <w:numId w:val="23"/>
+        </w:numPr>
+        <w:spacing w:after="0" w:line="240" w:lineRule="auto"/>
+        <w:ind w:left="993"/>
+        <w:jc w:val="both"/>
+      </w:pPr>
+      <w:r>
+        <w:t>Développer des composants métier coté serveur</w:t>
+      </w:r>
+    </w:p>
+    <w:p>
+      <w:pPr>
+        <w:pStyle w:val="Paragraphedeliste"/>
+        <w:numPr>
+          <w:ilvl w:val="0"/>
+          <w:numId w:val="23"/>
+        </w:numPr>
+        <w:spacing w:after="0" w:line="240" w:lineRule="auto"/>
+        <w:ind w:left="993"/>
+        <w:jc w:val="both"/>
+      </w:pPr>
+      <w:r>
+        <w:t>Documenter le déploiement d’une application dynamique web ou web mobile</w:t>
+      </w:r>
+    </w:p>
+    <w:p>
+      <w:pPr>
+        <w:spacing w:after="0" w:line="240" w:lineRule="auto"/>
+        <w:jc w:val="both"/>
+        <w:rPr>
+          <w:u w:val="single"/>
+        </w:rPr>
+      </w:pPr>
+    </w:p>
+    <w:p>
+      <w:pPr>
+        <w:spacing w:after="0" w:line="240" w:lineRule="auto"/>
+        <w:jc w:val="both"/>
+        <w:rPr>
+          <w:u w:val="single"/>
+        </w:rPr>
+      </w:pPr>
+    </w:p>
+    <w:p>
+      <w:pPr>
+        <w:spacing w:after="0" w:line="240" w:lineRule="auto"/>
+        <w:jc w:val="both"/>
+      </w:pPr>
+      <w:r>
+        <w:rPr>
+          <w:u w:val="single"/>
+        </w:rPr>
+        <w:t>Gestion de projet</w:t>
+      </w:r>
+    </w:p>
+    <w:p>
+      <w:pPr>
+        <w:spacing w:after="0" w:line="240" w:lineRule="auto"/>
+        <w:jc w:val="both"/>
+      </w:pPr>
+      <w:r>
+        <w:t xml:space="preserve">La gestion de projet moderne exige des outils flexibles et des méthodologies agiles. Dans ce contexte, Trello, la méthode </w:t>
+      </w:r>
+      <w:proofErr w:type="spellStart"/>
+      <w:r>
+        <w:t>MoSCoW</w:t>
+      </w:r>
+      <w:proofErr w:type="spellEnd"/>
+      <w:r>
+        <w:t xml:space="preserve"> et le Kanban</w:t>
+      </w:r>
+      <w:r>
+        <w:t xml:space="preserve">, </w:t>
+      </w:r>
+      <w:r>
+        <w:t>au sein d'une approche agile</w:t>
+      </w:r>
+      <w:r>
+        <w:t xml:space="preserve">, </w:t>
+      </w:r>
+      <w:r>
+        <w:t>constituent une combinaison puissante pour organiser, prioriser et suivre l'avancement d</w:t>
+      </w:r>
+      <w:r>
+        <w:t>u</w:t>
+      </w:r>
+      <w:r>
+        <w:t xml:space="preserve"> projet de manière efficace.</w:t>
+      </w:r>
+    </w:p>
+    <w:p>
+      <w:pPr>
+        <w:spacing w:after="0" w:line="240" w:lineRule="auto"/>
+        <w:jc w:val="both"/>
+      </w:pPr>
+    </w:p>
+    <w:p>
+      <w:pPr>
+        <w:spacing w:after="0" w:line="240" w:lineRule="auto"/>
+        <w:jc w:val="both"/>
+      </w:pPr>
+      <w:r>
+        <w:rPr>
+          <w:u w:val="single"/>
+        </w:rPr>
+        <w:t xml:space="preserve">Méthode </w:t>
+      </w:r>
+      <w:proofErr w:type="spellStart"/>
+      <w:r>
+        <w:rPr>
+          <w:u w:val="single"/>
+        </w:rPr>
+        <w:t>MoSCoW</w:t>
+      </w:r>
+      <w:proofErr w:type="spellEnd"/>
+      <w:r>
+        <w:t xml:space="preserve"> : Priorisation des exigences</w:t>
+      </w:r>
+    </w:p>
+    <w:p>
+      <w:pPr>
+        <w:spacing w:after="0" w:line="240" w:lineRule="auto"/>
+        <w:jc w:val="both"/>
+        <w:rPr>
+          <w:highlight w:val="lightGray"/>
+        </w:rPr>
+      </w:pPr>
+    </w:p>
+    <w:p>
+      <w:pPr>
+        <w:spacing w:after="0" w:line="240" w:lineRule="auto"/>
+        <w:jc w:val="both"/>
+        <w:rPr>
+          <w:highlight w:val="lightGray"/>
+        </w:rPr>
+      </w:pPr>
+      <w:r>
+        <w:t xml:space="preserve">La méthode </w:t>
+      </w:r>
+      <w:proofErr w:type="spellStart"/>
+      <w:r>
+        <w:t>MoSCoW</w:t>
+      </w:r>
+      <w:proofErr w:type="spellEnd"/>
+      <w:r>
+        <w:t xml:space="preserve"> est utilisée pour prioriser les exigences du projet en fonction de leur importance. Elle classe les exigences en quatre catégories :</w:t>
+      </w:r>
+    </w:p>
+    <w:p>
+      <w:pPr>
+        <w:spacing w:after="0" w:line="240" w:lineRule="auto"/>
+        <w:jc w:val="both"/>
+        <w:rPr>
+          <w:highlight w:val="lightGray"/>
+        </w:rPr>
+      </w:pPr>
+    </w:p>
+    <w:p>
+      <w:pPr>
+        <w:spacing w:after="0" w:line="240" w:lineRule="auto"/>
+        <w:jc w:val="both"/>
+      </w:pPr>
+      <w:r>
+        <w:t xml:space="preserve">    Must have (Doit avoir) : Les exigences indispensables pour que le projet soit considéré comme un succès.</w:t>
+      </w:r>
+      <w:r>
+        <w:t xml:space="preserve"> </w:t>
+      </w:r>
+    </w:p>
+    <w:p>
+      <w:pPr>
+        <w:spacing w:after="0" w:line="240" w:lineRule="auto"/>
+        <w:jc w:val="both"/>
+      </w:pPr>
+      <w:r>
+        <w:t xml:space="preserve">    </w:t>
+      </w:r>
+      <w:proofErr w:type="spellStart"/>
+      <w:r>
+        <w:t>Should</w:t>
+      </w:r>
+      <w:proofErr w:type="spellEnd"/>
+      <w:r>
+        <w:t xml:space="preserve"> have (Devrait avoir) : Les exigences importantes, mais qui peuvent être reportées si nécessaire.</w:t>
+      </w:r>
+    </w:p>
+    <w:p>
+      <w:pPr>
+        <w:spacing w:after="0" w:line="240" w:lineRule="auto"/>
+        <w:jc w:val="both"/>
+      </w:pPr>
+      <w:r>
+        <w:t xml:space="preserve">    </w:t>
+      </w:r>
+      <w:proofErr w:type="spellStart"/>
+      <w:r>
+        <w:t>Could</w:t>
+      </w:r>
+      <w:proofErr w:type="spellEnd"/>
+      <w:r>
+        <w:t xml:space="preserve"> have (Pourrait avoir) : Les exigences souhaitables, mais qui ont une priorité plus faible.</w:t>
+      </w:r>
+    </w:p>
+    <w:p>
+      <w:pPr>
+        <w:spacing w:after="0" w:line="240" w:lineRule="auto"/>
+        <w:jc w:val="both"/>
+        <w:rPr>
+          <w:highlight w:val="lightGray"/>
+        </w:rPr>
+      </w:pPr>
+      <w:r>
+        <w:t xml:space="preserve">    </w:t>
+      </w:r>
+      <w:proofErr w:type="spellStart"/>
+      <w:r>
+        <w:t>Won't</w:t>
+      </w:r>
+      <w:proofErr w:type="spellEnd"/>
+      <w:r>
+        <w:t xml:space="preserve"> have (N'aura pas) : Les exigences qui ne seront pas incluses dans cette version du projet</w:t>
+      </w:r>
+      <w:r>
+        <w:rPr>
+          <w:highlight w:val="lightGray"/>
+        </w:rPr>
+        <w:t>.</w:t>
+      </w:r>
+    </w:p>
+    <w:p>
+      <w:pPr>
+        <w:spacing w:after="0" w:line="240" w:lineRule="auto"/>
+        <w:jc w:val="both"/>
+        <w:rPr>
+          <w:highlight w:val="lightGray"/>
+        </w:rPr>
+      </w:pPr>
+    </w:p>
+    <w:p>
+      <w:pPr>
+        <w:spacing w:after="0" w:line="240" w:lineRule="auto"/>
+        <w:jc w:val="both"/>
+      </w:pPr>
+      <w:r>
+        <w:t xml:space="preserve">Cette méthode permet de se concentrer sur les fonctionnalités essentielles </w:t>
+      </w:r>
+      <w:r>
+        <w:t>pour la réalisation d'un MVP viable</w:t>
+      </w:r>
+      <w:r>
+        <w:t>.</w:t>
+      </w:r>
+    </w:p>
+    <w:p>
+      <w:pPr>
+        <w:spacing w:after="0" w:line="240" w:lineRule="auto"/>
+        <w:jc w:val="both"/>
+        <w:rPr>
+          <w:highlight w:val="lightGray"/>
+        </w:rPr>
+      </w:pPr>
+    </w:p>
+    <w:p>
+      <w:pPr>
+        <w:spacing w:after="0" w:line="240" w:lineRule="auto"/>
+        <w:jc w:val="both"/>
+      </w:pPr>
+      <w:r>
+        <w:rPr>
+          <w:u w:val="single"/>
+        </w:rPr>
+        <w:t>Kanban</w:t>
+      </w:r>
+      <w:r>
+        <w:t xml:space="preserve"> : Un flux de travail continu</w:t>
+      </w:r>
+    </w:p>
+    <w:p>
+      <w:pPr>
+        <w:spacing w:after="0" w:line="240" w:lineRule="auto"/>
+        <w:jc w:val="both"/>
+        <w:rPr>
+          <w:highlight w:val="lightGray"/>
+        </w:rPr>
+      </w:pPr>
+    </w:p>
+    <w:p>
+      <w:pPr>
+        <w:spacing w:after="0" w:line="240" w:lineRule="auto"/>
+        <w:jc w:val="both"/>
+      </w:pPr>
+      <w:r>
+        <w:t xml:space="preserve">Le Kanban est une méthode de gestion de flux de travail qui vise à optimiser la productivité en limitant le travail en cours. Il repose sur </w:t>
+      </w:r>
+      <w:r>
+        <w:t>un</w:t>
+      </w:r>
+      <w:r>
+        <w:t xml:space="preserve"> tableau visuel qui représente les différentes étapes du processus de travail</w:t>
+      </w:r>
+      <w:r>
+        <w:t xml:space="preserve"> </w:t>
+      </w:r>
+      <w:r>
+        <w:t>("À faire", "En cours", "Terminé")</w:t>
+      </w:r>
+      <w:r>
+        <w:t xml:space="preserve">. Les tâches sont déplacées d'une étape à l'autre, ce qui permet de visualiser l'avancement du projet et d'identifier les </w:t>
+      </w:r>
+      <w:r>
+        <w:t>obstacles</w:t>
+      </w:r>
+      <w:r>
+        <w:t>. Le Kanban encourage l'amélioration continue en permettant à l'équipe de s'adapter aux changements et d'optimiser son flux de travail.</w:t>
+      </w:r>
+    </w:p>
+    <w:p>
+      <w:pPr>
+        <w:spacing w:after="0" w:line="240" w:lineRule="auto"/>
+        <w:jc w:val="both"/>
+        <w:rPr>
+          <w:highlight w:val="lightGray"/>
+        </w:rPr>
+      </w:pPr>
+    </w:p>
+    <w:p>
+      <w:pPr>
+        <w:spacing w:after="0" w:line="240" w:lineRule="auto"/>
+        <w:jc w:val="both"/>
+      </w:pPr>
+      <w:r>
+        <w:rPr>
+          <w:u w:val="single"/>
+        </w:rPr>
+        <w:t>Trello</w:t>
+      </w:r>
+      <w:r>
+        <w:t xml:space="preserve"> : Un tableau de bord visuel </w:t>
+      </w:r>
+    </w:p>
+    <w:p>
+      <w:pPr>
+        <w:spacing w:after="0" w:line="240" w:lineRule="auto"/>
+        <w:jc w:val="both"/>
+      </w:pPr>
+    </w:p>
+    <w:p>
+      <w:pPr>
+        <w:spacing w:after="0" w:line="240" w:lineRule="auto"/>
+        <w:jc w:val="both"/>
+      </w:pPr>
+      <w:r>
+        <w:t>L'intégration de ces méthodes est facilitée par Trello</w:t>
+      </w:r>
+      <w:r>
+        <w:t xml:space="preserve">. </w:t>
+      </w:r>
+      <w:proofErr w:type="gramStart"/>
+      <w:r>
+        <w:t>un</w:t>
+      </w:r>
+      <w:proofErr w:type="gramEnd"/>
+      <w:r>
+        <w:t xml:space="preserve"> tableau de bord centralisé offrant une vue d'ensemble claire de l'état d'avancement. Son interface intuitive, basée sur des cartes et des listes, permet de visualiser les tâches et les échéances. Chaque carte représente une tâche, classée selon la méthode </w:t>
+      </w:r>
+      <w:proofErr w:type="spellStart"/>
+      <w:r>
+        <w:t>MoSCoW</w:t>
+      </w:r>
+      <w:proofErr w:type="spellEnd"/>
+      <w:r>
+        <w:t>, et peut être déplacée entre les listes représentant les étapes du projet (Kanban)</w:t>
+      </w:r>
+      <w:r>
+        <w:t>.</w:t>
+      </w:r>
+    </w:p>
+    <w:p>
+      <w:pPr>
+        <w:spacing w:after="0" w:line="240" w:lineRule="auto"/>
+        <w:jc w:val="both"/>
+        <w:rPr>
+          <w:highlight w:val="lightGray"/>
+        </w:rPr>
+      </w:pPr>
+    </w:p>
+    <w:p>
+      <w:pPr>
+        <w:spacing w:after="0" w:line="240" w:lineRule="auto"/>
+        <w:jc w:val="both"/>
+        <w:rPr>
+          <w:highlight w:val="lightGray"/>
+        </w:rPr>
+      </w:pPr>
+      <w:r>
+        <w:rPr>
+          <w:highlight w:val="lightGray"/>
+        </w:rPr>
+        <w:t>Méthodologie Agile</w:t>
+      </w:r>
+    </w:p>
+    <w:p>
+      <w:pPr>
+        <w:spacing w:after="0" w:line="240" w:lineRule="auto"/>
+        <w:jc w:val="both"/>
+        <w:rPr>
+          <w:highlight w:val="lightGray"/>
+        </w:rPr>
+      </w:pPr>
+      <w:r>
+        <w:t>L'approche agile a permis de structurer mon travail et de maintenir une organisation rigoureuse, même en travaillant seul. Elle a favorisé l'adaptation aux changements et aux imprévus, la concentration sur les tâches prioritaires et la limitation de la dispersion. Les itérations courtes et les objectifs réalisables ont contribué à maintenir la motivation et à visualiser l'avancement du projet. Au quotidien, une liste de tâches était établie, réajustée en fin de journée ou servant de base à la planification du lendemain.</w:t>
+      </w:r>
+    </w:p>
+    <w:p>
+      <w:pPr>
+        <w:spacing w:after="0" w:line="240" w:lineRule="auto"/>
+        <w:jc w:val="both"/>
+      </w:pPr>
+    </w:p>
+    <w:p>
+      <w:pPr>
+        <w:spacing w:after="0" w:line="240" w:lineRule="auto"/>
+        <w:jc w:val="both"/>
+      </w:pPr>
+    </w:p>
+    <w:p>
+      <w:pPr>
+        <w:spacing w:after="0" w:line="240" w:lineRule="auto"/>
+        <w:jc w:val="both"/>
+      </w:pPr>
+      <w:r>
+        <w:t>Intégration et avantages</w:t>
+      </w:r>
+      <w:r>
+        <w:t> :</w:t>
+      </w:r>
+    </w:p>
+    <w:p>
+      <w:pPr>
+        <w:spacing w:after="0" w:line="240" w:lineRule="auto"/>
+        <w:jc w:val="both"/>
+      </w:pPr>
+    </w:p>
+    <w:p>
+      <w:pPr>
+        <w:spacing w:after="0" w:line="240" w:lineRule="auto"/>
+        <w:jc w:val="both"/>
+      </w:pPr>
+      <w:r>
+        <w:t xml:space="preserve">Cette combinaison </w:t>
+      </w:r>
+      <w:r>
+        <w:t>d'outils et de méthodes</w:t>
+      </w:r>
+      <w:r>
+        <w:t xml:space="preserve"> </w:t>
+      </w:r>
+      <w:r>
+        <w:t>a permis de</w:t>
+      </w:r>
+      <w:r>
+        <w:t xml:space="preserve"> </w:t>
+      </w:r>
+      <w:r>
+        <w:t>:</w:t>
+      </w:r>
+    </w:p>
+    <w:p>
+      <w:pPr>
+        <w:spacing w:after="0" w:line="240" w:lineRule="auto"/>
+        <w:jc w:val="both"/>
+      </w:pPr>
+    </w:p>
+    <w:p>
+      <w:pPr>
+        <w:spacing w:after="0" w:line="240" w:lineRule="auto"/>
+        <w:jc w:val="both"/>
+      </w:pPr>
+      <w:r>
+        <w:t xml:space="preserve">    Visualiser l'avancement du projet en temps réel.</w:t>
+      </w:r>
+    </w:p>
+    <w:p>
+      <w:pPr>
+        <w:spacing w:after="0" w:line="240" w:lineRule="auto"/>
+        <w:jc w:val="both"/>
+      </w:pPr>
+      <w:r>
+        <w:t xml:space="preserve">    Identifier et résoudre les problèmes rapidement.</w:t>
+      </w:r>
+    </w:p>
+    <w:p>
+      <w:pPr>
+        <w:spacing w:after="0" w:line="240" w:lineRule="auto"/>
+        <w:jc w:val="both"/>
+      </w:pPr>
+      <w:r>
+        <w:t xml:space="preserve">    S'adapter aux changements et aux imprévus.</w:t>
+      </w:r>
+    </w:p>
+    <w:p>
+      <w:pPr>
+        <w:spacing w:after="0" w:line="240" w:lineRule="auto"/>
+        <w:jc w:val="both"/>
+      </w:pPr>
+      <w:r>
+        <w:t xml:space="preserve">    </w:t>
+      </w:r>
+      <w:r>
+        <w:t>Réaliser le MVP dans les délais impartis</w:t>
+      </w:r>
+      <w:r>
+        <w:t>.</w:t>
+      </w:r>
+    </w:p>
+    <w:p>
+      <w:pPr>
+        <w:spacing w:after="0" w:line="240" w:lineRule="auto"/>
+        <w:jc w:val="both"/>
+      </w:pPr>
+    </w:p>
+    <w:p>
+      <w:pPr>
+        <w:spacing w:after="0" w:line="240" w:lineRule="auto"/>
+        <w:jc w:val="both"/>
+        <w:rPr>
+          <w:u w:val="single"/>
+        </w:rPr>
+      </w:pPr>
+      <w:r>
+        <w:rPr>
+          <w:u w:val="single"/>
+        </w:rPr>
+        <w:t>Liste des compétences couvertes par REAC1</w:t>
+      </w:r>
+    </w:p>
+    <w:p>
+      <w:pPr>
+        <w:pStyle w:val="Paragraphedeliste"/>
+        <w:numPr>
+          <w:ilvl w:val="0"/>
+          <w:numId w:val="14"/>
+        </w:numPr>
+        <w:spacing w:after="0" w:line="240" w:lineRule="auto"/>
+        <w:jc w:val="both"/>
+      </w:pPr>
+      <w:r>
+        <w:t xml:space="preserve">Développer la partie </w:t>
+      </w:r>
+      <w:proofErr w:type="spellStart"/>
+      <w:r>
+        <w:t>front-end</w:t>
+      </w:r>
+      <w:proofErr w:type="spellEnd"/>
+      <w:r>
+        <w:t xml:space="preserve"> d’une application web ou web mobile sécurisée</w:t>
+      </w:r>
+    </w:p>
+    <w:p>
+      <w:pPr>
+        <w:spacing w:after="0" w:line="240" w:lineRule="auto"/>
+        <w:jc w:val="both"/>
+      </w:pPr>
+      <w:r>
+        <w:t>Installer et configurer son environnement de travail en fonction du projet web ou web mobile</w:t>
+      </w:r>
+    </w:p>
+    <w:p>
+      <w:pPr>
+        <w:spacing w:after="0" w:line="240" w:lineRule="auto"/>
+        <w:jc w:val="both"/>
+      </w:pPr>
+      <w:r>
+        <w:t>Maquetter des interfaces utilisateur web ou web mobile</w:t>
+      </w:r>
+    </w:p>
+    <w:p>
+      <w:pPr>
+        <w:spacing w:after="0" w:line="240" w:lineRule="auto"/>
+        <w:jc w:val="both"/>
+      </w:pPr>
+      <w:r>
+        <w:t>Réaliser des interfaces utilisateur statiques web ou web mobile</w:t>
+      </w:r>
+    </w:p>
+    <w:p>
+      <w:pPr>
+        <w:spacing w:after="0" w:line="240" w:lineRule="auto"/>
+        <w:jc w:val="both"/>
+      </w:pPr>
+      <w:r>
+        <w:t>Développer la partie dynamique des interfaces utilisateur web ou web mobile</w:t>
+      </w:r>
+    </w:p>
+    <w:p>
+      <w:pPr>
+        <w:pStyle w:val="Paragraphedeliste"/>
+        <w:numPr>
+          <w:ilvl w:val="0"/>
+          <w:numId w:val="14"/>
+        </w:numPr>
+        <w:spacing w:after="0" w:line="240" w:lineRule="auto"/>
+        <w:jc w:val="both"/>
+      </w:pPr>
+      <w:r>
+        <w:t xml:space="preserve">Développer la partie </w:t>
+      </w:r>
+      <w:proofErr w:type="spellStart"/>
+      <w:r>
+        <w:t>back-end</w:t>
+      </w:r>
+      <w:proofErr w:type="spellEnd"/>
+      <w:r>
+        <w:t xml:space="preserve"> d’une application web ou web mobile sécurisée</w:t>
+      </w:r>
+    </w:p>
+    <w:p>
+      <w:pPr>
+        <w:spacing w:after="0" w:line="240" w:lineRule="auto"/>
+        <w:jc w:val="both"/>
+      </w:pPr>
+      <w:r>
+        <w:t>Mettre en place une base de données relationnelle</w:t>
+      </w:r>
+    </w:p>
+    <w:p>
+      <w:pPr>
+        <w:spacing w:after="0" w:line="240" w:lineRule="auto"/>
+        <w:jc w:val="both"/>
+      </w:pPr>
+      <w:r>
+        <w:t>Développer des composants d’accès aux données SQL et NoSQL</w:t>
+      </w:r>
+    </w:p>
+    <w:p>
+      <w:pPr>
+        <w:spacing w:after="0" w:line="240" w:lineRule="auto"/>
+        <w:jc w:val="both"/>
+      </w:pPr>
+      <w:r>
+        <w:t>Développer des composants métier coté serveur</w:t>
+      </w:r>
+    </w:p>
+    <w:p>
+      <w:pPr>
+        <w:spacing w:after="0" w:line="240" w:lineRule="auto"/>
+        <w:jc w:val="both"/>
+      </w:pPr>
+      <w:r>
+        <w:t>Documenter le déploiement d’une application dynamique web ou web mobile</w:t>
+      </w:r>
+    </w:p>
+    <w:p>
+      <w:pPr>
+        <w:spacing w:after="0" w:line="240" w:lineRule="auto"/>
+        <w:jc w:val="both"/>
+      </w:pPr>
+    </w:p>
+    <w:p>
+      <w:pPr>
+        <w:spacing w:after="0" w:line="240" w:lineRule="auto"/>
+        <w:jc w:val="both"/>
+        <w:rPr>
+          <w:b/>
+          <w:bCs/>
+        </w:rPr>
+      </w:pPr>
+      <w:r>
+        <w:rPr>
+          <w:b/>
+          <w:bCs/>
+        </w:rPr>
+        <w:t xml:space="preserve">Langages </w:t>
+      </w:r>
+    </w:p>
+    <w:p>
+      <w:pPr>
+        <w:spacing w:after="0" w:line="240" w:lineRule="auto"/>
+        <w:jc w:val="both"/>
+      </w:pPr>
+    </w:p>
+    <w:p>
+      <w:pPr>
+        <w:spacing w:after="0" w:line="240" w:lineRule="auto"/>
+        <w:jc w:val="both"/>
+        <w:rPr>
+          <w:u w:val="single"/>
+        </w:rPr>
+      </w:pPr>
+      <w:r>
+        <w:rPr>
+          <w:u w:val="single"/>
+        </w:rPr>
+        <w:t>Côté client :</w:t>
+      </w:r>
+    </w:p>
+    <w:p>
+      <w:pPr>
+        <w:pStyle w:val="Paragraphedeliste"/>
+        <w:numPr>
+          <w:ilvl w:val="0"/>
+          <w:numId w:val="14"/>
+        </w:numPr>
+        <w:spacing w:after="0" w:line="240" w:lineRule="auto"/>
+        <w:jc w:val="both"/>
+      </w:pPr>
+      <w:r>
+        <w:t xml:space="preserve">HTML (HyperText Markup </w:t>
+      </w:r>
+      <w:proofErr w:type="spellStart"/>
+      <w:r>
+        <w:t>Language</w:t>
+      </w:r>
+      <w:proofErr w:type="spellEnd"/>
+      <w:r>
+        <w:t xml:space="preserve">) : Langage de balisage </w:t>
+      </w:r>
+      <w:r>
+        <w:t>utilisé pour structurer et organiser le contenu des pages web.</w:t>
+      </w:r>
+      <w:r>
+        <w:t xml:space="preserve"> </w:t>
+      </w:r>
+      <w:r>
+        <w:t>Il définit la signification et la structure des éléments</w:t>
+      </w:r>
+      <w:r>
+        <w:t>.</w:t>
+      </w:r>
+    </w:p>
+    <w:p>
+      <w:pPr>
+        <w:pStyle w:val="Paragraphedeliste"/>
+        <w:numPr>
+          <w:ilvl w:val="0"/>
+          <w:numId w:val="14"/>
+        </w:numPr>
+        <w:spacing w:after="0" w:line="240" w:lineRule="auto"/>
+        <w:jc w:val="both"/>
+      </w:pPr>
+      <w:r>
+        <w:t>CSS (</w:t>
+      </w:r>
+      <w:proofErr w:type="spellStart"/>
+      <w:r>
+        <w:t>Cascading</w:t>
+      </w:r>
+      <w:proofErr w:type="spellEnd"/>
+      <w:r>
+        <w:t xml:space="preserve"> Style Sheets) : Langage de style </w:t>
+      </w:r>
+      <w:r>
+        <w:t>utilisé pour définir la présentation et l'apparence des pages web.</w:t>
+      </w:r>
+      <w:r>
+        <w:t xml:space="preserve"> </w:t>
+      </w:r>
+      <w:r>
+        <w:t>Il permet de contrôler la mise en page</w:t>
+      </w:r>
+      <w:r>
+        <w:t>, les couleurs, les polices, etc.</w:t>
+      </w:r>
+    </w:p>
+    <w:p>
+      <w:pPr>
+        <w:pStyle w:val="Paragraphedeliste"/>
+        <w:numPr>
+          <w:ilvl w:val="0"/>
+          <w:numId w:val="14"/>
+        </w:numPr>
+        <w:spacing w:after="0" w:line="240" w:lineRule="auto"/>
+        <w:jc w:val="both"/>
+      </w:pPr>
+      <w:r>
+        <w:t xml:space="preserve">JS (JavaScript) : Langage de programmation </w:t>
+      </w:r>
+      <w:r>
+        <w:t>permet</w:t>
+      </w:r>
+      <w:r>
+        <w:t>tant</w:t>
+      </w:r>
+      <w:r>
+        <w:t xml:space="preserve"> d'ajouter de l'interactivité et des fonctionnalités dynamiques aux pages web</w:t>
+      </w:r>
+      <w:r>
+        <w:t xml:space="preserve"> (carrousel, menu burger)</w:t>
+      </w:r>
+      <w:r>
+        <w:t>.</w:t>
+      </w:r>
+    </w:p>
+    <w:p>
+      <w:pPr>
+        <w:spacing w:after="0" w:line="240" w:lineRule="auto"/>
+        <w:jc w:val="both"/>
+      </w:pPr>
+    </w:p>
+    <w:p>
+      <w:pPr>
+        <w:spacing w:after="0" w:line="240" w:lineRule="auto"/>
+        <w:jc w:val="both"/>
+        <w:rPr>
+          <w:u w:val="single"/>
+        </w:rPr>
+      </w:pPr>
+      <w:r>
+        <w:rPr>
+          <w:u w:val="single"/>
+        </w:rPr>
+        <w:t>Côté serveur :</w:t>
+      </w:r>
+    </w:p>
+    <w:p>
+      <w:pPr>
+        <w:pStyle w:val="Paragraphedeliste"/>
+        <w:numPr>
+          <w:ilvl w:val="0"/>
+          <w:numId w:val="14"/>
+        </w:numPr>
+        <w:spacing w:after="0" w:line="240" w:lineRule="auto"/>
+        <w:jc w:val="both"/>
+      </w:pPr>
+      <w:r>
+        <w:t>PHP </w:t>
+      </w:r>
+      <w:r>
+        <w:t>(</w:t>
+      </w:r>
+      <w:proofErr w:type="spellStart"/>
+      <w:r>
+        <w:t>Hypertext</w:t>
+      </w:r>
+      <w:proofErr w:type="spellEnd"/>
+      <w:r>
+        <w:t xml:space="preserve"> </w:t>
+      </w:r>
+      <w:proofErr w:type="spellStart"/>
+      <w:r>
+        <w:t>Preprocessor</w:t>
+      </w:r>
+      <w:proofErr w:type="spellEnd"/>
+      <w:r>
+        <w:t xml:space="preserve">) : Langage de programmation principal qui </w:t>
+      </w:r>
+      <w:r>
+        <w:t>gère la logique métier, la communication avec la base de données</w:t>
+      </w:r>
+      <w:r>
+        <w:t xml:space="preserve">, </w:t>
+      </w:r>
+      <w:r>
+        <w:t>traiter des formulaires</w:t>
+      </w:r>
+      <w:r>
+        <w:t xml:space="preserve">, </w:t>
+      </w:r>
+      <w:r>
+        <w:t>personnaliser les pages web</w:t>
+      </w:r>
+      <w:r>
+        <w:t xml:space="preserve"> et</w:t>
+      </w:r>
+      <w:r>
+        <w:t xml:space="preserve"> la génération de contenu dynamique</w:t>
+      </w:r>
+      <w:r>
+        <w:t>.</w:t>
+      </w:r>
+    </w:p>
+    <w:p>
+      <w:pPr>
+        <w:pStyle w:val="Paragraphedeliste"/>
+        <w:numPr>
+          <w:ilvl w:val="0"/>
+          <w:numId w:val="14"/>
+        </w:numPr>
+        <w:spacing w:after="0" w:line="240" w:lineRule="auto"/>
+        <w:jc w:val="both"/>
+      </w:pPr>
+      <w:r>
+        <w:t>SQL (</w:t>
+      </w:r>
+      <w:proofErr w:type="spellStart"/>
+      <w:r>
+        <w:t>Structured</w:t>
+      </w:r>
+      <w:proofErr w:type="spellEnd"/>
+      <w:r>
+        <w:t xml:space="preserve"> </w:t>
+      </w:r>
+      <w:proofErr w:type="spellStart"/>
+      <w:r>
+        <w:t>Query</w:t>
+      </w:r>
+      <w:proofErr w:type="spellEnd"/>
+      <w:r>
+        <w:t xml:space="preserve"> </w:t>
+      </w:r>
+      <w:proofErr w:type="spellStart"/>
+      <w:r>
+        <w:t>Language</w:t>
+      </w:r>
+      <w:proofErr w:type="spellEnd"/>
+      <w:r>
+        <w:t xml:space="preserve">) : Langage de requête </w:t>
+      </w:r>
+      <w:r>
+        <w:t>utilisé pour interagir avec des bases de données relationnelles.</w:t>
+      </w:r>
+      <w:r>
+        <w:t xml:space="preserve"> </w:t>
+      </w:r>
+      <w:r>
+        <w:t>Il permet de récupérer, de modifier et de gérer des données stockées dans des tables.</w:t>
+      </w:r>
+    </w:p>
+    <w:p>
+      <w:pPr>
+        <w:spacing w:after="0" w:line="240" w:lineRule="auto"/>
+        <w:jc w:val="both"/>
+      </w:pPr>
+    </w:p>
+    <w:p>
+      <w:pPr>
+        <w:spacing w:after="0" w:line="240" w:lineRule="auto"/>
+        <w:jc w:val="both"/>
+        <w:rPr>
+          <w:b/>
+          <w:bCs/>
+        </w:rPr>
+      </w:pPr>
+      <w:r>
+        <w:rPr>
+          <w:b/>
+          <w:bCs/>
+        </w:rPr>
+        <w:t>Technologies :</w:t>
+      </w:r>
+    </w:p>
+    <w:p>
+      <w:pPr>
+        <w:spacing w:after="0" w:line="240" w:lineRule="auto"/>
+        <w:jc w:val="both"/>
+      </w:pPr>
+      <w:r>
+        <w:rPr>
+          <w:u w:val="single"/>
+        </w:rPr>
+        <w:t>Symfony</w:t>
+      </w:r>
+      <w:r>
+        <w:t xml:space="preserve"> : </w:t>
+      </w:r>
+    </w:p>
+    <w:p>
+      <w:pPr>
+        <w:spacing w:after="0" w:line="240" w:lineRule="auto"/>
+        <w:jc w:val="both"/>
+      </w:pPr>
+      <w:r>
+        <w:t>F</w:t>
+      </w:r>
+      <w:r>
+        <w:t xml:space="preserve">ramework PHP doté d'une architecture Modèle-Vue-Contrôleur (MVC) qui favorise une organisation claire du code, facilitant ainsi la séparation des responsabilités et la maintenance. Ses composants réutilisables (formulaires, routes, sécurité) et sa haute </w:t>
+      </w:r>
+      <w:proofErr w:type="spellStart"/>
+      <w:r>
+        <w:t>configurabilité</w:t>
+      </w:r>
+      <w:proofErr w:type="spellEnd"/>
+      <w:r>
+        <w:t xml:space="preserve"> permettent de l'adapter précisément aux besoins de chaque projet.</w:t>
+      </w:r>
+    </w:p>
+    <w:p>
+      <w:pPr>
+        <w:spacing w:after="0" w:line="240" w:lineRule="auto"/>
+        <w:jc w:val="both"/>
+      </w:pPr>
+    </w:p>
+    <w:p>
+      <w:pPr>
+        <w:spacing w:after="0" w:line="240" w:lineRule="auto"/>
+        <w:jc w:val="both"/>
+      </w:pPr>
+      <w:r>
+        <w:rPr>
+          <w:u w:val="single"/>
+        </w:rPr>
+        <w:t>Doctrine</w:t>
+      </w:r>
+      <w:r>
+        <w:t xml:space="preserve"> : </w:t>
+      </w:r>
+    </w:p>
+    <w:p>
+      <w:pPr>
+        <w:spacing w:after="0" w:line="240" w:lineRule="auto"/>
+        <w:jc w:val="both"/>
+      </w:pPr>
+      <w:r>
+        <w:t xml:space="preserve">Object </w:t>
+      </w:r>
+      <w:proofErr w:type="spellStart"/>
+      <w:r>
+        <w:t>Relationnal</w:t>
+      </w:r>
+      <w:proofErr w:type="spellEnd"/>
+      <w:r>
+        <w:t xml:space="preserve"> Mapping (ORM) qui établit une</w:t>
+      </w:r>
+      <w:r>
+        <w:t xml:space="preserve"> passerelle entre PHP et la base de données relationnell</w:t>
+      </w:r>
+      <w:r>
+        <w:t>e MySQL</w:t>
+      </w:r>
+      <w:r>
+        <w:t>. Son approche orientée objet permet de manipuler les données avec DQL, un langage de requête intuitif, évitant ainsi l'écriture de SQL complexe. Les migrations facilitent la gestion des schémas de base de données, assurant la cohérence et la traçabilité des changements.</w:t>
+      </w:r>
+    </w:p>
+    <w:p>
+      <w:pPr>
+        <w:spacing w:after="0" w:line="240" w:lineRule="auto"/>
+        <w:jc w:val="both"/>
+      </w:pPr>
+    </w:p>
+    <w:p>
+      <w:pPr>
+        <w:spacing w:after="0" w:line="240" w:lineRule="auto"/>
+        <w:jc w:val="both"/>
+      </w:pPr>
+      <w:proofErr w:type="spellStart"/>
+      <w:r>
+        <w:rPr>
+          <w:u w:val="single"/>
+        </w:rPr>
+        <w:t>Twig</w:t>
+      </w:r>
+      <w:proofErr w:type="spellEnd"/>
+      <w:r>
+        <w:rPr>
+          <w:u w:val="single"/>
+        </w:rPr>
+        <w:t> :</w:t>
+      </w:r>
+      <w:r>
+        <w:t xml:space="preserve"> </w:t>
+      </w:r>
+    </w:p>
+    <w:p>
+      <w:pPr>
+        <w:spacing w:after="0" w:line="240" w:lineRule="auto"/>
+        <w:jc w:val="both"/>
+      </w:pPr>
+      <w:r>
+        <w:t xml:space="preserve">Moteur de </w:t>
+      </w:r>
+      <w:proofErr w:type="spellStart"/>
+      <w:r>
+        <w:t>templates</w:t>
+      </w:r>
+      <w:proofErr w:type="spellEnd"/>
+      <w:r>
+        <w:t xml:space="preserve"> de Symfony </w:t>
+      </w:r>
+      <w:r>
+        <w:t xml:space="preserve">favorise la séparation entre la logique de présentation et la logique métier, améliorant ainsi la lisibilité et la maintenabilité du code. L'héritage de </w:t>
+      </w:r>
+      <w:proofErr w:type="spellStart"/>
+      <w:r>
+        <w:t>templates</w:t>
+      </w:r>
+      <w:proofErr w:type="spellEnd"/>
+      <w:r>
+        <w:t xml:space="preserve"> permet de créer des mises en page réutilisables, réduisant la duplication de code et assurant une cohérence visuelle. De plus, il intègre des fonctionnalités de sécurité robustes pour protéger les applications web contre les attaques courante</w:t>
+      </w:r>
+      <w:r>
+        <w:t>s.</w:t>
+      </w:r>
+    </w:p>
+    <w:p>
+      <w:pPr>
+        <w:spacing w:after="0" w:line="240" w:lineRule="auto"/>
+        <w:jc w:val="both"/>
+      </w:pPr>
+    </w:p>
+    <w:p>
+      <w:pPr>
+        <w:spacing w:after="0" w:line="240" w:lineRule="auto"/>
+        <w:jc w:val="both"/>
+        <w:rPr>
+          <w:b/>
+          <w:bCs/>
+        </w:rPr>
+      </w:pPr>
+      <w:r>
+        <w:rPr>
+          <w:b/>
+          <w:bCs/>
+        </w:rPr>
+        <w:t>Environnement</w:t>
+      </w:r>
+    </w:p>
+    <w:p>
+      <w:pPr>
+        <w:spacing w:after="0" w:line="240" w:lineRule="auto"/>
+        <w:jc w:val="both"/>
+      </w:pPr>
+    </w:p>
+    <w:p>
+      <w:pPr>
+        <w:spacing w:after="0" w:line="240" w:lineRule="auto"/>
+        <w:jc w:val="both"/>
+        <w:rPr>
+          <w:u w:val="single"/>
+        </w:rPr>
+      </w:pPr>
+      <w:r>
+        <w:rPr>
+          <w:u w:val="single"/>
+        </w:rPr>
+        <w:t>VS Code (Visual Studio Code) :</w:t>
+      </w:r>
+    </w:p>
+    <w:p>
+      <w:pPr>
+        <w:spacing w:after="0" w:line="240" w:lineRule="auto"/>
+        <w:jc w:val="both"/>
+      </w:pPr>
+    </w:p>
+    <w:p>
+      <w:pPr>
+        <w:spacing w:after="0" w:line="240" w:lineRule="auto"/>
+        <w:jc w:val="both"/>
+      </w:pPr>
+      <w:r>
+        <w:t xml:space="preserve">    VS Code est l'éditeur de code de choix pour ce projet. Sa légèreté, sa performance et sa vaste gamme d'extensions en font un outil indispensable</w:t>
+      </w:r>
+      <w:r>
+        <w:t>.</w:t>
+      </w:r>
+    </w:p>
+    <w:p>
+      <w:pPr>
+        <w:spacing w:after="0" w:line="240" w:lineRule="auto"/>
+        <w:jc w:val="both"/>
+      </w:pPr>
+    </w:p>
+    <w:p>
+      <w:pPr>
+        <w:spacing w:after="0" w:line="240" w:lineRule="auto"/>
+        <w:jc w:val="both"/>
+      </w:pPr>
+      <w:r>
+        <w:t>Exemple d’e</w:t>
+      </w:r>
+      <w:r>
+        <w:t>xtensions</w:t>
+      </w:r>
+      <w:r>
+        <w:t xml:space="preserve"> utilisées</w:t>
+      </w:r>
+      <w:r>
+        <w:t> :</w:t>
+      </w:r>
+    </w:p>
+    <w:p>
+      <w:pPr>
+        <w:pStyle w:val="Paragraphedeliste"/>
+        <w:numPr>
+          <w:ilvl w:val="0"/>
+          <w:numId w:val="14"/>
+        </w:numPr>
+        <w:spacing w:after="0" w:line="240" w:lineRule="auto"/>
+        <w:jc w:val="both"/>
+      </w:pPr>
+      <w:proofErr w:type="spellStart"/>
+      <w:r>
+        <w:t>Prettier</w:t>
+      </w:r>
+      <w:proofErr w:type="spellEnd"/>
+      <w:r>
+        <w:t xml:space="preserve"> : automatise le </w:t>
+      </w:r>
+      <w:proofErr w:type="spellStart"/>
+      <w:r>
+        <w:t>formattage</w:t>
+      </w:r>
+      <w:proofErr w:type="spellEnd"/>
+      <w:r>
+        <w:t xml:space="preserve"> du code</w:t>
+      </w:r>
+    </w:p>
+    <w:p>
+      <w:pPr>
+        <w:pStyle w:val="Paragraphedeliste"/>
+        <w:numPr>
+          <w:ilvl w:val="0"/>
+          <w:numId w:val="14"/>
+        </w:numPr>
+        <w:spacing w:after="0" w:line="240" w:lineRule="auto"/>
+        <w:jc w:val="both"/>
+      </w:pPr>
+      <w:r>
+        <w:t xml:space="preserve">PHP </w:t>
+      </w:r>
+      <w:proofErr w:type="spellStart"/>
+      <w:r>
+        <w:t>intelephense</w:t>
+      </w:r>
+      <w:proofErr w:type="spellEnd"/>
+      <w:r>
+        <w:t xml:space="preserve"> : </w:t>
+      </w:r>
+      <w:proofErr w:type="spellStart"/>
+      <w:r>
+        <w:t>autocomplétion</w:t>
+      </w:r>
+      <w:proofErr w:type="spellEnd"/>
+      <w:r>
+        <w:t xml:space="preserve"> et </w:t>
+      </w:r>
+      <w:proofErr w:type="spellStart"/>
+      <w:r>
+        <w:t>verification</w:t>
+      </w:r>
+      <w:proofErr w:type="spellEnd"/>
+      <w:r>
+        <w:t xml:space="preserve"> de </w:t>
+      </w:r>
+      <w:proofErr w:type="spellStart"/>
+      <w:r>
+        <w:t>refactoring</w:t>
+      </w:r>
+      <w:proofErr w:type="spellEnd"/>
+    </w:p>
+    <w:p>
+      <w:pPr>
+        <w:pStyle w:val="Paragraphedeliste"/>
+        <w:numPr>
+          <w:ilvl w:val="0"/>
+          <w:numId w:val="14"/>
+        </w:numPr>
+        <w:spacing w:after="0" w:line="240" w:lineRule="auto"/>
+        <w:jc w:val="both"/>
+      </w:pPr>
+      <w:proofErr w:type="spellStart"/>
+      <w:r>
+        <w:t>Twig</w:t>
+      </w:r>
+      <w:proofErr w:type="spellEnd"/>
+      <w:r>
+        <w:t xml:space="preserve"> Pack : </w:t>
+      </w:r>
+      <w:proofErr w:type="spellStart"/>
+      <w:r>
+        <w:t>Templates</w:t>
+      </w:r>
+      <w:proofErr w:type="spellEnd"/>
+      <w:r>
+        <w:t xml:space="preserve"> réutilisables, Fonctionnalités avancées (héritage de </w:t>
+      </w:r>
+      <w:proofErr w:type="spellStart"/>
+      <w:r>
+        <w:t>templates</w:t>
+      </w:r>
+      <w:proofErr w:type="spellEnd"/>
+      <w:r>
+        <w:t xml:space="preserve">, fonctions (ex : </w:t>
+      </w:r>
+      <w:proofErr w:type="spellStart"/>
+      <w:proofErr w:type="gramStart"/>
+      <w:r>
+        <w:t>path</w:t>
+      </w:r>
+      <w:proofErr w:type="spellEnd"/>
+      <w:r>
+        <w:t>(</w:t>
+      </w:r>
+      <w:proofErr w:type="gramEnd"/>
+      <w:r>
+        <w:t>))</w:t>
+      </w:r>
+    </w:p>
+    <w:p>
+      <w:pPr>
+        <w:spacing w:after="0" w:line="240" w:lineRule="auto"/>
+        <w:jc w:val="both"/>
+      </w:pPr>
+      <w:r>
+        <w:t xml:space="preserve">   </w:t>
+      </w:r>
+    </w:p>
+    <w:p>
+      <w:pPr>
+        <w:spacing w:after="0" w:line="240" w:lineRule="auto"/>
+        <w:jc w:val="both"/>
+      </w:pPr>
+      <w:r>
+        <w:t xml:space="preserve">    Son terminal intégré permet d'exécuter les commandes Symfony et Composer directement depuis l'éditeur.</w:t>
+      </w:r>
+    </w:p>
+    <w:p>
+      <w:pPr>
+        <w:spacing w:after="0" w:line="240" w:lineRule="auto"/>
+        <w:jc w:val="both"/>
+      </w:pPr>
+    </w:p>
+    <w:p>
+      <w:pPr>
+        <w:spacing w:after="0" w:line="240" w:lineRule="auto"/>
+        <w:jc w:val="both"/>
+        <w:rPr>
+          <w:u w:val="single"/>
+        </w:rPr>
+      </w:pPr>
+      <w:proofErr w:type="spellStart"/>
+      <w:r>
+        <w:rPr>
+          <w:u w:val="single"/>
+        </w:rPr>
+        <w:t>Laragon</w:t>
+      </w:r>
+      <w:proofErr w:type="spellEnd"/>
+      <w:r>
+        <w:rPr>
+          <w:u w:val="single"/>
+        </w:rPr>
+        <w:t xml:space="preserve"> :</w:t>
+      </w:r>
+    </w:p>
+    <w:p>
+      <w:pPr>
+        <w:spacing w:after="0" w:line="240" w:lineRule="auto"/>
+        <w:jc w:val="both"/>
+      </w:pPr>
+    </w:p>
+    <w:p>
+      <w:pPr>
+        <w:spacing w:after="0" w:line="240" w:lineRule="auto"/>
+        <w:jc w:val="both"/>
+      </w:pPr>
+      <w:r>
+        <w:t xml:space="preserve">     C’</w:t>
+      </w:r>
+      <w:r>
+        <w:t>est un environnement de développement local portable, isolé, rapide et facile à utiliser pour Windows. Il simplifie considérablement la configuration d'un serveur web, d'une base de données</w:t>
+      </w:r>
+      <w:r>
+        <w:t>.</w:t>
+      </w:r>
+    </w:p>
+    <w:p>
+      <w:pPr>
+        <w:spacing w:after="0" w:line="240" w:lineRule="auto"/>
+        <w:jc w:val="both"/>
+      </w:pPr>
+    </w:p>
+    <w:p>
+      <w:pPr>
+        <w:spacing w:after="0" w:line="240" w:lineRule="auto"/>
+        <w:jc w:val="both"/>
+        <w:rPr>
+          <w:u w:val="single"/>
+        </w:rPr>
+      </w:pPr>
+      <w:proofErr w:type="spellStart"/>
+      <w:r>
+        <w:rPr>
+          <w:u w:val="single"/>
+        </w:rPr>
+        <w:t>HeidiSQL</w:t>
+      </w:r>
+      <w:proofErr w:type="spellEnd"/>
+      <w:r>
+        <w:rPr>
+          <w:u w:val="single"/>
+        </w:rPr>
+        <w:t xml:space="preserve"> :</w:t>
+      </w:r>
+    </w:p>
+    <w:p>
+      <w:pPr>
+        <w:spacing w:after="0" w:line="240" w:lineRule="auto"/>
+        <w:jc w:val="both"/>
+      </w:pPr>
+    </w:p>
+    <w:p>
+      <w:pPr>
+        <w:spacing w:after="0" w:line="240" w:lineRule="auto"/>
+        <w:jc w:val="both"/>
+      </w:pPr>
+      <w:r>
+        <w:t xml:space="preserve">     C’</w:t>
+      </w:r>
+      <w:r>
+        <w:t>est un outil de gestion de base de données qui, grâce à son interface graphique intuitive et à ses fonctionnalités complètes, facilite grandement la manipulation et la gestion des données.</w:t>
+      </w:r>
+      <w:r>
+        <w:t xml:space="preserve"> </w:t>
+      </w:r>
+      <w:r>
+        <w:t xml:space="preserve">Il permet de visualiser et de modifier les données, de créer et de modifier les tables, d'exécuter </w:t>
+      </w:r>
+      <w:r>
+        <w:t xml:space="preserve">et de tester </w:t>
+      </w:r>
+      <w:r>
+        <w:t xml:space="preserve">des requêtes SQL avant de les adapter pour Doctrine </w:t>
+      </w:r>
+      <w:proofErr w:type="spellStart"/>
+      <w:r>
+        <w:t>Query</w:t>
+      </w:r>
+      <w:proofErr w:type="spellEnd"/>
+      <w:r>
+        <w:t xml:space="preserve"> </w:t>
+      </w:r>
+      <w:proofErr w:type="spellStart"/>
+      <w:r>
+        <w:t>Language</w:t>
+      </w:r>
+      <w:proofErr w:type="spellEnd"/>
+      <w:r>
+        <w:t xml:space="preserve"> (DQL).</w:t>
+      </w:r>
+    </w:p>
+    <w:p>
+      <w:pPr>
+        <w:spacing w:after="0" w:line="240" w:lineRule="auto"/>
+        <w:jc w:val="both"/>
+      </w:pPr>
+    </w:p>
+    <w:p>
+      <w:pPr>
+        <w:spacing w:after="0" w:line="240" w:lineRule="auto"/>
+        <w:jc w:val="both"/>
+        <w:rPr>
+          <w:u w:val="single"/>
+        </w:rPr>
+      </w:pPr>
+      <w:proofErr w:type="spellStart"/>
+      <w:r>
+        <w:rPr>
+          <w:u w:val="single"/>
+        </w:rPr>
+        <w:t>Github</w:t>
+      </w:r>
+      <w:proofErr w:type="spellEnd"/>
+      <w:r>
+        <w:rPr>
+          <w:u w:val="single"/>
+        </w:rPr>
+        <w:t xml:space="preserve"> Desktop et </w:t>
+      </w:r>
+      <w:r>
+        <w:rPr>
+          <w:u w:val="single"/>
+        </w:rPr>
+        <w:t>GitHub :</w:t>
+      </w:r>
+    </w:p>
+    <w:p>
+      <w:pPr>
+        <w:spacing w:after="0" w:line="240" w:lineRule="auto"/>
+        <w:jc w:val="both"/>
+      </w:pPr>
+    </w:p>
+    <w:p>
+      <w:pPr>
+        <w:spacing w:after="0" w:line="240" w:lineRule="auto"/>
+        <w:jc w:val="both"/>
+      </w:pPr>
+      <w:proofErr w:type="spellStart"/>
+      <w:r>
+        <w:t>Github</w:t>
+      </w:r>
+      <w:proofErr w:type="spellEnd"/>
+      <w:r>
+        <w:t xml:space="preserve"> deskto</w:t>
+      </w:r>
+      <w:r>
+        <w:t>p</w:t>
+      </w:r>
+      <w:r>
+        <w:t xml:space="preserve">, grâce à son interface intuitive, </w:t>
+      </w:r>
+      <w:r>
+        <w:t>facilite le suivi des modifications de code, la gestion des branches et la résolution des conflits.</w:t>
+      </w:r>
+    </w:p>
+    <w:p>
+      <w:pPr>
+        <w:spacing w:after="0" w:line="240" w:lineRule="auto"/>
+        <w:jc w:val="both"/>
+      </w:pPr>
+      <w:r>
+        <w:t>GitHub</w:t>
+      </w:r>
+      <w:r>
+        <w:t>, quant à lui,</w:t>
+      </w:r>
+      <w:r>
+        <w:t xml:space="preserve"> est la plateforme de contrôle de version et de collaboration utilisée pour ce projet</w:t>
+      </w:r>
+      <w:r>
+        <w:t xml:space="preserve"> et permet à mes formateurs de suivre l’avancement de mon projet </w:t>
+      </w:r>
+      <w:r>
+        <w:t>en temps réel.</w:t>
+      </w:r>
+    </w:p>
+    <w:p>
+      <w:pPr>
+        <w:spacing w:after="0" w:line="240" w:lineRule="auto"/>
+        <w:jc w:val="both"/>
+      </w:pPr>
+    </w:p>
+    <w:p>
+      <w:pPr>
+        <w:spacing w:after="0" w:line="240" w:lineRule="auto"/>
+        <w:jc w:val="both"/>
+      </w:pPr>
+      <w:r>
+        <w:rPr>
+          <w:u w:val="single"/>
+        </w:rPr>
+        <w:t>Composer</w:t>
+      </w:r>
+      <w:r>
+        <w:t xml:space="preserve"> : </w:t>
+      </w:r>
+    </w:p>
+    <w:p>
+      <w:pPr>
+        <w:spacing w:after="0" w:line="240" w:lineRule="auto"/>
+        <w:jc w:val="both"/>
+      </w:pPr>
+      <w:r>
+        <w:t xml:space="preserve">Gestionnaire de dépendances </w:t>
+      </w:r>
+      <w:r>
+        <w:t>qui simplifie l'installation et la mise à jour des bibliothèques et des composants nécessaires à une application PHP, assurant la cohérence des versions et évitant les conflits. Il utilise un fichier</w:t>
+      </w:r>
+      <w:r>
+        <w:t> « </w:t>
+      </w:r>
+      <w:proofErr w:type="spellStart"/>
+      <w:proofErr w:type="gramStart"/>
+      <w:r>
+        <w:t>composer.json</w:t>
+      </w:r>
+      <w:proofErr w:type="spellEnd"/>
+      <w:proofErr w:type="gramEnd"/>
+      <w:r>
+        <w:t> »</w:t>
+      </w:r>
+      <w:r>
+        <w:t xml:space="preserve"> pour définir les dépendances du projet</w:t>
+      </w:r>
+      <w:r>
+        <w:t xml:space="preserve"> (doctrine, bundles (ex : la sécurité), packages (ex : les formulaires), bibliothèques (ex : Symfony mailer)</w:t>
+      </w:r>
+      <w:r>
+        <w:t>.</w:t>
+      </w:r>
+    </w:p>
+    <w:p>
+      <w:pPr>
+        <w:spacing w:after="0" w:line="240" w:lineRule="auto"/>
+        <w:jc w:val="both"/>
+      </w:pPr>
+    </w:p>
+    <w:p>
+      <w:pPr>
+        <w:spacing w:after="0" w:line="240" w:lineRule="auto"/>
+        <w:jc w:val="both"/>
+      </w:pPr>
+    </w:p>
+    <w:p>
+      <w:pPr>
+        <w:spacing w:after="0" w:line="240" w:lineRule="auto"/>
+        <w:jc w:val="both"/>
+      </w:pPr>
+      <w:r>
+        <w:rPr>
+          <w:u w:val="single"/>
+        </w:rPr>
+        <w:t>Bundle</w:t>
+      </w:r>
+      <w:r>
+        <w:t xml:space="preserve"> : </w:t>
+      </w:r>
+    </w:p>
+    <w:p>
+      <w:pPr>
+        <w:spacing w:after="0" w:line="240" w:lineRule="auto"/>
+        <w:jc w:val="both"/>
+      </w:pPr>
+      <w:r>
+        <w:t>E</w:t>
+      </w:r>
+      <w:r>
+        <w:t xml:space="preserve">nsemble structuré de fichiers PHP, de configurations, de routes, de contrôleurs, de </w:t>
+      </w:r>
+      <w:proofErr w:type="spellStart"/>
+      <w:r>
+        <w:t>templates</w:t>
+      </w:r>
+      <w:proofErr w:type="spellEnd"/>
+      <w:r>
+        <w:t xml:space="preserve"> et d'autres ressources qui fournissent une fonctionnalité spécifique</w:t>
+      </w:r>
+      <w:r>
+        <w:t>. (</w:t>
+      </w:r>
+      <w:proofErr w:type="spellStart"/>
+      <w:proofErr w:type="gramStart"/>
+      <w:r>
+        <w:t>exs</w:t>
+      </w:r>
+      <w:proofErr w:type="spellEnd"/>
+      <w:proofErr w:type="gramEnd"/>
+      <w:r>
+        <w:t xml:space="preserve"> : </w:t>
+      </w:r>
+      <w:proofErr w:type="spellStart"/>
+      <w:r>
+        <w:t>SecurityBundle</w:t>
+      </w:r>
+      <w:proofErr w:type="spellEnd"/>
+      <w:r>
+        <w:t xml:space="preserve">, </w:t>
+      </w:r>
+      <w:proofErr w:type="spellStart"/>
+      <w:r>
+        <w:t>SymfonyCastsResetPasswordBundle</w:t>
+      </w:r>
+      <w:proofErr w:type="spellEnd"/>
+      <w:r>
+        <w:t xml:space="preserve">, </w:t>
+      </w:r>
+      <w:proofErr w:type="spellStart"/>
+      <w:r>
+        <w:t>domPdf</w:t>
+      </w:r>
+      <w:proofErr w:type="spellEnd"/>
+      <w:r>
+        <w:t>).</w:t>
+      </w:r>
+    </w:p>
+    <w:p>
+      <w:pPr>
+        <w:spacing w:after="0" w:line="240" w:lineRule="auto"/>
+        <w:jc w:val="both"/>
+      </w:pPr>
+    </w:p>
+    <w:p>
+      <w:pPr>
+        <w:spacing w:after="0" w:line="240" w:lineRule="auto"/>
+        <w:jc w:val="both"/>
+      </w:pPr>
+      <w:r>
+        <w:t xml:space="preserve">    </w:t>
+      </w:r>
     </w:p>
     <w:sectPr>
       <w:pgSz w:w="11906" w:h="16838"/>
@@ -1569,6 +3728,118 @@
     </w:lvl>
   </w:abstractNum>
   <w:abstractNum w:abstractNumId="3" w15:restartNumberingAfterBreak="0">
+    <w:nsid w:val="0DF052A6"/>
+    <w:multiLevelType w:val="hybridMultilevel"/>
+    <w:tmpl w:val="CB7612AE"/>
+    <w:lvl w:ilvl="0" w:tplc="1E4A45F2">
+      <w:numFmt w:val="bullet"/>
+      <w:lvlText w:val="-"/>
+      <w:lvlJc w:val="left"/>
+      <w:pPr>
+        <w:ind w:left="720" w:hanging="360"/>
+      </w:pPr>
+      <w:rPr>
+        <w:rFonts w:ascii="Calibri" w:eastAsiaTheme="minorHAnsi" w:hAnsi="Calibri" w:cs="Calibri" w:hint="default"/>
+      </w:rPr>
+    </w:lvl>
+    <w:lvl w:ilvl="1" w:tplc="040C0003" w:tentative="1">
+      <w:start w:val="1"/>
+      <w:numFmt w:val="bullet"/>
+      <w:lvlText w:val="o"/>
+      <w:lvlJc w:val="left"/>
+      <w:pPr>
+        <w:ind w:left="1440" w:hanging="360"/>
+      </w:pPr>
+      <w:rPr>
+        <w:rFonts w:ascii="Courier New" w:hAnsi="Courier New" w:cs="Courier New" w:hint="default"/>
+      </w:rPr>
+    </w:lvl>
+    <w:lvl w:ilvl="2" w:tplc="040C0005" w:tentative="1">
+      <w:start w:val="1"/>
+      <w:numFmt w:val="bullet"/>
+      <w:lvlText w:val=""/>
+      <w:lvlJc w:val="left"/>
+      <w:pPr>
+        <w:ind w:left="2160" w:hanging="360"/>
+      </w:pPr>
+      <w:rPr>
+        <w:rFonts w:ascii="Wingdings" w:hAnsi="Wingdings" w:hint="default"/>
+      </w:rPr>
+    </w:lvl>
+    <w:lvl w:ilvl="3" w:tplc="040C0001" w:tentative="1">
+      <w:start w:val="1"/>
+      <w:numFmt w:val="bullet"/>
+      <w:lvlText w:val=""/>
+      <w:lvlJc w:val="left"/>
+      <w:pPr>
+        <w:ind w:left="2880" w:hanging="360"/>
+      </w:pPr>
+      <w:rPr>
+        <w:rFonts w:ascii="Symbol" w:hAnsi="Symbol" w:hint="default"/>
+      </w:rPr>
+    </w:lvl>
+    <w:lvl w:ilvl="4" w:tplc="040C0003" w:tentative="1">
+      <w:start w:val="1"/>
+      <w:numFmt w:val="bullet"/>
+      <w:lvlText w:val="o"/>
+      <w:lvlJc w:val="left"/>
+      <w:pPr>
+        <w:ind w:left="3600" w:hanging="360"/>
+      </w:pPr>
+      <w:rPr>
+        <w:rFonts w:ascii="Courier New" w:hAnsi="Courier New" w:cs="Courier New" w:hint="default"/>
+      </w:rPr>
+    </w:lvl>
+    <w:lvl w:ilvl="5" w:tplc="040C0005" w:tentative="1">
+      <w:start w:val="1"/>
+      <w:numFmt w:val="bullet"/>
+      <w:lvlText w:val=""/>
+      <w:lvlJc w:val="left"/>
+      <w:pPr>
+        <w:ind w:left="4320" w:hanging="360"/>
+      </w:pPr>
+      <w:rPr>
+        <w:rFonts w:ascii="Wingdings" w:hAnsi="Wingdings" w:hint="default"/>
+      </w:rPr>
+    </w:lvl>
+    <w:lvl w:ilvl="6" w:tplc="040C0001" w:tentative="1">
+      <w:start w:val="1"/>
+      <w:numFmt w:val="bullet"/>
+      <w:lvlText w:val=""/>
+      <w:lvlJc w:val="left"/>
+      <w:pPr>
+        <w:ind w:left="5040" w:hanging="360"/>
+      </w:pPr>
+      <w:rPr>
+        <w:rFonts w:ascii="Symbol" w:hAnsi="Symbol" w:hint="default"/>
+      </w:rPr>
+    </w:lvl>
+    <w:lvl w:ilvl="7" w:tplc="040C0003" w:tentative="1">
+      <w:start w:val="1"/>
+      <w:numFmt w:val="bullet"/>
+      <w:lvlText w:val="o"/>
+      <w:lvlJc w:val="left"/>
+      <w:pPr>
+        <w:ind w:left="5760" w:hanging="360"/>
+      </w:pPr>
+      <w:rPr>
+        <w:rFonts w:ascii="Courier New" w:hAnsi="Courier New" w:cs="Courier New" w:hint="default"/>
+      </w:rPr>
+    </w:lvl>
+    <w:lvl w:ilvl="8" w:tplc="040C0005" w:tentative="1">
+      <w:start w:val="1"/>
+      <w:numFmt w:val="bullet"/>
+      <w:lvlText w:val=""/>
+      <w:lvlJc w:val="left"/>
+      <w:pPr>
+        <w:ind w:left="6480" w:hanging="360"/>
+      </w:pPr>
+      <w:rPr>
+        <w:rFonts w:ascii="Wingdings" w:hAnsi="Wingdings" w:hint="default"/>
+      </w:rPr>
+    </w:lvl>
+  </w:abstractNum>
+  <w:abstractNum w:abstractNumId="4" w15:restartNumberingAfterBreak="0">
     <w:nsid w:val="18ED7576"/>
     <w:multiLevelType w:val="hybridMultilevel"/>
     <w:tmpl w:val="2214A6BC"/>
@@ -1680,7 +3951,7 @@
       </w:rPr>
     </w:lvl>
   </w:abstractNum>
-  <w:abstractNum w:abstractNumId="4" w15:restartNumberingAfterBreak="0">
+  <w:abstractNum w:abstractNumId="5" w15:restartNumberingAfterBreak="0">
     <w:nsid w:val="294157E7"/>
     <w:multiLevelType w:val="hybridMultilevel"/>
     <w:tmpl w:val="C9B8347C"/>
@@ -1792,7 +4063,7 @@
       </w:rPr>
     </w:lvl>
   </w:abstractNum>
-  <w:abstractNum w:abstractNumId="5" w15:restartNumberingAfterBreak="0">
+  <w:abstractNum w:abstractNumId="6" w15:restartNumberingAfterBreak="0">
     <w:nsid w:val="2AD146C3"/>
     <w:multiLevelType w:val="hybridMultilevel"/>
     <w:tmpl w:val="F334C640"/>
@@ -1905,7 +4176,7 @@
       </w:rPr>
     </w:lvl>
   </w:abstractNum>
-  <w:abstractNum w:abstractNumId="6" w15:restartNumberingAfterBreak="0">
+  <w:abstractNum w:abstractNumId="7" w15:restartNumberingAfterBreak="0">
     <w:nsid w:val="2AE67325"/>
     <w:multiLevelType w:val="hybridMultilevel"/>
     <w:tmpl w:val="BD88C46C"/>
@@ -2017,7 +4288,7 @@
       </w:rPr>
     </w:lvl>
   </w:abstractNum>
-  <w:abstractNum w:abstractNumId="7" w15:restartNumberingAfterBreak="0">
+  <w:abstractNum w:abstractNumId="8" w15:restartNumberingAfterBreak="0">
     <w:nsid w:val="2E5F1E8C"/>
     <w:multiLevelType w:val="hybridMultilevel"/>
     <w:tmpl w:val="2102BDDC"/>
@@ -2130,7 +4401,7 @@
       </w:rPr>
     </w:lvl>
   </w:abstractNum>
-  <w:abstractNum w:abstractNumId="8" w15:restartNumberingAfterBreak="0">
+  <w:abstractNum w:abstractNumId="9" w15:restartNumberingAfterBreak="0">
     <w:nsid w:val="31096833"/>
     <w:multiLevelType w:val="hybridMultilevel"/>
     <w:tmpl w:val="9710C268"/>
@@ -2243,7 +4514,7 @@
       </w:rPr>
     </w:lvl>
   </w:abstractNum>
-  <w:abstractNum w:abstractNumId="9" w15:restartNumberingAfterBreak="0">
+  <w:abstractNum w:abstractNumId="10" w15:restartNumberingAfterBreak="0">
     <w:nsid w:val="39727EB7"/>
     <w:multiLevelType w:val="hybridMultilevel"/>
     <w:tmpl w:val="2BCEF1DC"/>
@@ -2355,7 +4626,7 @@
       </w:rPr>
     </w:lvl>
   </w:abstractNum>
-  <w:abstractNum w:abstractNumId="10" w15:restartNumberingAfterBreak="0">
+  <w:abstractNum w:abstractNumId="11" w15:restartNumberingAfterBreak="0">
     <w:nsid w:val="4C094574"/>
     <w:multiLevelType w:val="hybridMultilevel"/>
     <w:tmpl w:val="F16C75D0"/>
@@ -2467,7 +4738,7 @@
       </w:rPr>
     </w:lvl>
   </w:abstractNum>
-  <w:abstractNum w:abstractNumId="11" w15:restartNumberingAfterBreak="0">
+  <w:abstractNum w:abstractNumId="12" w15:restartNumberingAfterBreak="0">
     <w:nsid w:val="4DCE1B2E"/>
     <w:multiLevelType w:val="hybridMultilevel"/>
     <w:tmpl w:val="D03C2DD8"/>
@@ -2579,7 +4850,7 @@
       </w:rPr>
     </w:lvl>
   </w:abstractNum>
-  <w:abstractNum w:abstractNumId="12" w15:restartNumberingAfterBreak="0">
+  <w:abstractNum w:abstractNumId="13" w15:restartNumberingAfterBreak="0">
     <w:nsid w:val="50326363"/>
     <w:multiLevelType w:val="hybridMultilevel"/>
     <w:tmpl w:val="C5B08F5C"/>
@@ -2691,7 +4962,7 @@
       </w:rPr>
     </w:lvl>
   </w:abstractNum>
-  <w:abstractNum w:abstractNumId="13" w15:restartNumberingAfterBreak="0">
+  <w:abstractNum w:abstractNumId="14" w15:restartNumberingAfterBreak="0">
     <w:nsid w:val="586B459B"/>
     <w:multiLevelType w:val="hybridMultilevel"/>
     <w:tmpl w:val="FE9C3948"/>
@@ -2803,7 +5074,119 @@
       </w:rPr>
     </w:lvl>
   </w:abstractNum>
-  <w:abstractNum w:abstractNumId="14" w15:restartNumberingAfterBreak="0">
+  <w:abstractNum w:abstractNumId="15" w15:restartNumberingAfterBreak="0">
+    <w:nsid w:val="5A094BD5"/>
+    <w:multiLevelType w:val="hybridMultilevel"/>
+    <w:tmpl w:val="59A694BA"/>
+    <w:lvl w:ilvl="0" w:tplc="C15219FC">
+      <w:numFmt w:val="bullet"/>
+      <w:lvlText w:val="-"/>
+      <w:lvlJc w:val="left"/>
+      <w:pPr>
+        <w:ind w:left="720" w:hanging="360"/>
+      </w:pPr>
+      <w:rPr>
+        <w:rFonts w:ascii="Calibri" w:eastAsiaTheme="minorHAnsi" w:hAnsi="Calibri" w:cs="Calibri" w:hint="default"/>
+      </w:rPr>
+    </w:lvl>
+    <w:lvl w:ilvl="1" w:tplc="040C0003" w:tentative="1">
+      <w:start w:val="1"/>
+      <w:numFmt w:val="bullet"/>
+      <w:lvlText w:val="o"/>
+      <w:lvlJc w:val="left"/>
+      <w:pPr>
+        <w:ind w:left="1440" w:hanging="360"/>
+      </w:pPr>
+      <w:rPr>
+        <w:rFonts w:ascii="Courier New" w:hAnsi="Courier New" w:cs="Courier New" w:hint="default"/>
+      </w:rPr>
+    </w:lvl>
+    <w:lvl w:ilvl="2" w:tplc="040C0005" w:tentative="1">
+      <w:start w:val="1"/>
+      <w:numFmt w:val="bullet"/>
+      <w:lvlText w:val=""/>
+      <w:lvlJc w:val="left"/>
+      <w:pPr>
+        <w:ind w:left="2160" w:hanging="360"/>
+      </w:pPr>
+      <w:rPr>
+        <w:rFonts w:ascii="Wingdings" w:hAnsi="Wingdings" w:hint="default"/>
+      </w:rPr>
+    </w:lvl>
+    <w:lvl w:ilvl="3" w:tplc="040C0001" w:tentative="1">
+      <w:start w:val="1"/>
+      <w:numFmt w:val="bullet"/>
+      <w:lvlText w:val=""/>
+      <w:lvlJc w:val="left"/>
+      <w:pPr>
+        <w:ind w:left="2880" w:hanging="360"/>
+      </w:pPr>
+      <w:rPr>
+        <w:rFonts w:ascii="Symbol" w:hAnsi="Symbol" w:hint="default"/>
+      </w:rPr>
+    </w:lvl>
+    <w:lvl w:ilvl="4" w:tplc="040C0003" w:tentative="1">
+      <w:start w:val="1"/>
+      <w:numFmt w:val="bullet"/>
+      <w:lvlText w:val="o"/>
+      <w:lvlJc w:val="left"/>
+      <w:pPr>
+        <w:ind w:left="3600" w:hanging="360"/>
+      </w:pPr>
+      <w:rPr>
+        <w:rFonts w:ascii="Courier New" w:hAnsi="Courier New" w:cs="Courier New" w:hint="default"/>
+      </w:rPr>
+    </w:lvl>
+    <w:lvl w:ilvl="5" w:tplc="040C0005" w:tentative="1">
+      <w:start w:val="1"/>
+      <w:numFmt w:val="bullet"/>
+      <w:lvlText w:val=""/>
+      <w:lvlJc w:val="left"/>
+      <w:pPr>
+        <w:ind w:left="4320" w:hanging="360"/>
+      </w:pPr>
+      <w:rPr>
+        <w:rFonts w:ascii="Wingdings" w:hAnsi="Wingdings" w:hint="default"/>
+      </w:rPr>
+    </w:lvl>
+    <w:lvl w:ilvl="6" w:tplc="040C0001" w:tentative="1">
+      <w:start w:val="1"/>
+      <w:numFmt w:val="bullet"/>
+      <w:lvlText w:val=""/>
+      <w:lvlJc w:val="left"/>
+      <w:pPr>
+        <w:ind w:left="5040" w:hanging="360"/>
+      </w:pPr>
+      <w:rPr>
+        <w:rFonts w:ascii="Symbol" w:hAnsi="Symbol" w:hint="default"/>
+      </w:rPr>
+    </w:lvl>
+    <w:lvl w:ilvl="7" w:tplc="040C0003" w:tentative="1">
+      <w:start w:val="1"/>
+      <w:numFmt w:val="bullet"/>
+      <w:lvlText w:val="o"/>
+      <w:lvlJc w:val="left"/>
+      <w:pPr>
+        <w:ind w:left="5760" w:hanging="360"/>
+      </w:pPr>
+      <w:rPr>
+        <w:rFonts w:ascii="Courier New" w:hAnsi="Courier New" w:cs="Courier New" w:hint="default"/>
+      </w:rPr>
+    </w:lvl>
+    <w:lvl w:ilvl="8" w:tplc="040C0005" w:tentative="1">
+      <w:start w:val="1"/>
+      <w:numFmt w:val="bullet"/>
+      <w:lvlText w:val=""/>
+      <w:lvlJc w:val="left"/>
+      <w:pPr>
+        <w:ind w:left="6480" w:hanging="360"/>
+      </w:pPr>
+      <w:rPr>
+        <w:rFonts w:ascii="Wingdings" w:hAnsi="Wingdings" w:hint="default"/>
+      </w:rPr>
+    </w:lvl>
+  </w:abstractNum>
+  <w:abstractNum w:abstractNumId="16" w15:restartNumberingAfterBreak="0">
     <w:nsid w:val="609D2B6D"/>
     <w:multiLevelType w:val="hybridMultilevel"/>
     <w:tmpl w:val="6CAED86C"/>
@@ -2916,7 +5299,7 @@
       </w:rPr>
     </w:lvl>
   </w:abstractNum>
-  <w:abstractNum w:abstractNumId="15" w15:restartNumberingAfterBreak="0">
+  <w:abstractNum w:abstractNumId="17" w15:restartNumberingAfterBreak="0">
     <w:nsid w:val="62731946"/>
     <w:multiLevelType w:val="hybridMultilevel"/>
     <w:tmpl w:val="91C4B094"/>
@@ -3028,7 +5411,7 @@
       </w:rPr>
     </w:lvl>
   </w:abstractNum>
-  <w:abstractNum w:abstractNumId="16" w15:restartNumberingAfterBreak="0">
+  <w:abstractNum w:abstractNumId="18" w15:restartNumberingAfterBreak="0">
     <w:nsid w:val="672663A8"/>
     <w:multiLevelType w:val="hybridMultilevel"/>
     <w:tmpl w:val="27B6DC80"/>
@@ -3140,7 +5523,7 @@
       </w:rPr>
     </w:lvl>
   </w:abstractNum>
-  <w:abstractNum w:abstractNumId="17" w15:restartNumberingAfterBreak="0">
+  <w:abstractNum w:abstractNumId="19" w15:restartNumberingAfterBreak="0">
     <w:nsid w:val="67EA4329"/>
     <w:multiLevelType w:val="hybridMultilevel"/>
     <w:tmpl w:val="64441CCE"/>
@@ -3252,7 +5635,7 @@
       </w:rPr>
     </w:lvl>
   </w:abstractNum>
-  <w:abstractNum w:abstractNumId="18" w15:restartNumberingAfterBreak="0">
+  <w:abstractNum w:abstractNumId="20" w15:restartNumberingAfterBreak="0">
     <w:nsid w:val="74D1568F"/>
     <w:multiLevelType w:val="hybridMultilevel"/>
     <w:tmpl w:val="62C8F134"/>
@@ -3364,7 +5747,119 @@
       </w:rPr>
     </w:lvl>
   </w:abstractNum>
-  <w:abstractNum w:abstractNumId="19" w15:restartNumberingAfterBreak="0">
+  <w:abstractNum w:abstractNumId="21" w15:restartNumberingAfterBreak="0">
+    <w:nsid w:val="78261343"/>
+    <w:multiLevelType w:val="hybridMultilevel"/>
+    <w:tmpl w:val="37D8D992"/>
+    <w:lvl w:ilvl="0" w:tplc="1E4A45F2">
+      <w:numFmt w:val="bullet"/>
+      <w:lvlText w:val="-"/>
+      <w:lvlJc w:val="left"/>
+      <w:pPr>
+        <w:ind w:left="720" w:hanging="360"/>
+      </w:pPr>
+      <w:rPr>
+        <w:rFonts w:ascii="Calibri" w:eastAsiaTheme="minorHAnsi" w:hAnsi="Calibri" w:cs="Calibri" w:hint="default"/>
+      </w:rPr>
+    </w:lvl>
+    <w:lvl w:ilvl="1" w:tplc="040C0003" w:tentative="1">
+      <w:start w:val="1"/>
+      <w:numFmt w:val="bullet"/>
+      <w:lvlText w:val="o"/>
+      <w:lvlJc w:val="left"/>
+      <w:pPr>
+        <w:ind w:left="1440" w:hanging="360"/>
+      </w:pPr>
+      <w:rPr>
+        <w:rFonts w:ascii="Courier New" w:hAnsi="Courier New" w:cs="Courier New" w:hint="default"/>
+      </w:rPr>
+    </w:lvl>
+    <w:lvl w:ilvl="2" w:tplc="040C0005" w:tentative="1">
+      <w:start w:val="1"/>
+      <w:numFmt w:val="bullet"/>
+      <w:lvlText w:val=""/>
+      <w:lvlJc w:val="left"/>
+      <w:pPr>
+        <w:ind w:left="2160" w:hanging="360"/>
+      </w:pPr>
+      <w:rPr>
+        <w:rFonts w:ascii="Wingdings" w:hAnsi="Wingdings" w:hint="default"/>
+      </w:rPr>
+    </w:lvl>
+    <w:lvl w:ilvl="3" w:tplc="040C0001" w:tentative="1">
+      <w:start w:val="1"/>
+      <w:numFmt w:val="bullet"/>
+      <w:lvlText w:val=""/>
+      <w:lvlJc w:val="left"/>
+      <w:pPr>
+        <w:ind w:left="2880" w:hanging="360"/>
+      </w:pPr>
+      <w:rPr>
+        <w:rFonts w:ascii="Symbol" w:hAnsi="Symbol" w:hint="default"/>
+      </w:rPr>
+    </w:lvl>
+    <w:lvl w:ilvl="4" w:tplc="040C0003" w:tentative="1">
+      <w:start w:val="1"/>
+      <w:numFmt w:val="bullet"/>
+      <w:lvlText w:val="o"/>
+      <w:lvlJc w:val="left"/>
+      <w:pPr>
+        <w:ind w:left="3600" w:hanging="360"/>
+      </w:pPr>
+      <w:rPr>
+        <w:rFonts w:ascii="Courier New" w:hAnsi="Courier New" w:cs="Courier New" w:hint="default"/>
+      </w:rPr>
+    </w:lvl>
+    <w:lvl w:ilvl="5" w:tplc="040C0005" w:tentative="1">
+      <w:start w:val="1"/>
+      <w:numFmt w:val="bullet"/>
+      <w:lvlText w:val=""/>
+      <w:lvlJc w:val="left"/>
+      <w:pPr>
+        <w:ind w:left="4320" w:hanging="360"/>
+      </w:pPr>
+      <w:rPr>
+        <w:rFonts w:ascii="Wingdings" w:hAnsi="Wingdings" w:hint="default"/>
+      </w:rPr>
+    </w:lvl>
+    <w:lvl w:ilvl="6" w:tplc="040C0001" w:tentative="1">
+      <w:start w:val="1"/>
+      <w:numFmt w:val="bullet"/>
+      <w:lvlText w:val=""/>
+      <w:lvlJc w:val="left"/>
+      <w:pPr>
+        <w:ind w:left="5040" w:hanging="360"/>
+      </w:pPr>
+      <w:rPr>
+        <w:rFonts w:ascii="Symbol" w:hAnsi="Symbol" w:hint="default"/>
+      </w:rPr>
+    </w:lvl>
+    <w:lvl w:ilvl="7" w:tplc="040C0003" w:tentative="1">
+      <w:start w:val="1"/>
+      <w:numFmt w:val="bullet"/>
+      <w:lvlText w:val="o"/>
+      <w:lvlJc w:val="left"/>
+      <w:pPr>
+        <w:ind w:left="5760" w:hanging="360"/>
+      </w:pPr>
+      <w:rPr>
+        <w:rFonts w:ascii="Courier New" w:hAnsi="Courier New" w:cs="Courier New" w:hint="default"/>
+      </w:rPr>
+    </w:lvl>
+    <w:lvl w:ilvl="8" w:tplc="040C0005" w:tentative="1">
+      <w:start w:val="1"/>
+      <w:numFmt w:val="bullet"/>
+      <w:lvlText w:val=""/>
+      <w:lvlJc w:val="left"/>
+      <w:pPr>
+        <w:ind w:left="6480" w:hanging="360"/>
+      </w:pPr>
+      <w:rPr>
+        <w:rFonts w:ascii="Wingdings" w:hAnsi="Wingdings" w:hint="default"/>
+      </w:rPr>
+    </w:lvl>
+  </w:abstractNum>
+  <w:abstractNum w:abstractNumId="22" w15:restartNumberingAfterBreak="0">
     <w:nsid w:val="7F53568B"/>
     <w:multiLevelType w:val="hybridMultilevel"/>
     <w:tmpl w:val="D02004EA"/>
@@ -3478,37 +5973,37 @@
     </w:lvl>
   </w:abstractNum>
   <w:num w:numId="1">
+    <w:abstractNumId w:val="18"/>
+  </w:num>
+  <w:num w:numId="2">
+    <w:abstractNumId w:val="11"/>
+  </w:num>
+  <w:num w:numId="3">
+    <w:abstractNumId w:val="12"/>
+  </w:num>
+  <w:num w:numId="4">
+    <w:abstractNumId w:val="4"/>
+  </w:num>
+  <w:num w:numId="5">
+    <w:abstractNumId w:val="13"/>
+  </w:num>
+  <w:num w:numId="6">
     <w:abstractNumId w:val="16"/>
   </w:num>
-  <w:num w:numId="2">
-    <w:abstractNumId w:val="10"/>
-  </w:num>
-  <w:num w:numId="3">
-    <w:abstractNumId w:val="11"/>
-  </w:num>
-  <w:num w:numId="4">
-    <w:abstractNumId w:val="3"/>
-  </w:num>
-  <w:num w:numId="5">
-    <w:abstractNumId w:val="12"/>
-  </w:num>
-  <w:num w:numId="6">
-    <w:abstractNumId w:val="14"/>
-  </w:num>
   <w:num w:numId="7">
-    <w:abstractNumId w:val="7"/>
+    <w:abstractNumId w:val="8"/>
   </w:num>
   <w:num w:numId="8">
     <w:abstractNumId w:val="0"/>
   </w:num>
   <w:num w:numId="9">
-    <w:abstractNumId w:val="19"/>
+    <w:abstractNumId w:val="22"/>
   </w:num>
   <w:num w:numId="10">
-    <w:abstractNumId w:val="5"/>
+    <w:abstractNumId w:val="6"/>
   </w:num>
   <w:num w:numId="11">
-    <w:abstractNumId w:val="17"/>
+    <w:abstractNumId w:val="19"/>
   </w:num>
   <w:num w:numId="12">
     <w:abstractNumId w:val="1"/>
@@ -3517,25 +6012,34 @@
     <w:abstractNumId w:val="2"/>
   </w:num>
   <w:num w:numId="14">
-    <w:abstractNumId w:val="4"/>
+    <w:abstractNumId w:val="5"/>
   </w:num>
   <w:num w:numId="15">
+    <w:abstractNumId w:val="10"/>
+  </w:num>
+  <w:num w:numId="16">
+    <w:abstractNumId w:val="14"/>
+  </w:num>
+  <w:num w:numId="17">
+    <w:abstractNumId w:val="7"/>
+  </w:num>
+  <w:num w:numId="18">
+    <w:abstractNumId w:val="17"/>
+  </w:num>
+  <w:num w:numId="19">
     <w:abstractNumId w:val="9"/>
   </w:num>
-  <w:num w:numId="16">
-    <w:abstractNumId w:val="13"/>
+  <w:num w:numId="20">
+    <w:abstractNumId w:val="20"/>
   </w:num>
-  <w:num w:numId="17">
-    <w:abstractNumId w:val="6"/>
-  </w:num>
-  <w:num w:numId="18">
+  <w:num w:numId="21">
     <w:abstractNumId w:val="15"/>
   </w:num>
-  <w:num w:numId="19">
-    <w:abstractNumId w:val="8"/>
+  <w:num w:numId="22">
+    <w:abstractNumId w:val="3"/>
   </w:num>
-  <w:num w:numId="20">
-    <w:abstractNumId w:val="18"/>
+  <w:num w:numId="23">
+    <w:abstractNumId w:val="21"/>
   </w:num>
 </w:numbering>
 </file>
@@ -3977,6 +6481,19 @@
       <w:contextualSpacing/>
     </w:pPr>
   </w:style>
+  <w:style w:type="character" w:styleId="CodeHTML">
+    <w:name w:val="HTML Code"/>
+    <w:basedOn w:val="Policepardfaut"/>
+    <w:uiPriority w:val="99"/>
+    <w:semiHidden/>
+    <w:unhideWhenUsed/>
+    <w:rsid w:val="00A73912"/>
+    <w:rPr>
+      <w:rFonts w:ascii="Courier New" w:eastAsia="Times New Roman" w:hAnsi="Courier New" w:cs="Courier New"/>
+      <w:sz w:val="20"/>
+      <w:szCs w:val="20"/>
+    </w:rPr>
+  </w:style>
 </w:styles>
 </file>
 

</xml_diff>

<commit_message>
mep assert entité + ds
</commit_message>
<xml_diff>
--- a/admin/01_admin/DS/DS_Laury.docx
+++ b/admin/01_admin/DS/DS_Laury.docx
@@ -10072,6 +10072,60 @@
         <w:rPr>
           <w:rFonts w:ascii="Parkinsans" w:hAnsi="Parkinsans" w:cstheme="minorHAnsi"/>
         </w:rPr>
+        <w:drawing>
+          <wp:anchor distT="0" distB="0" distL="114300" distR="114300" simplePos="0" relativeHeight="251671552" behindDoc="0" locked="0" layoutInCell="1" allowOverlap="1" wp14:anchorId="7C87D6C4" wp14:editId="1DEDFFD2">
+            <wp:simplePos x="0" y="0"/>
+            <wp:positionH relativeFrom="margin">
+              <wp:align>center</wp:align>
+            </wp:positionH>
+            <wp:positionV relativeFrom="paragraph">
+              <wp:posOffset>575573</wp:posOffset>
+            </wp:positionV>
+            <wp:extent cx="3962953" cy="581106"/>
+            <wp:effectExtent l="0" t="0" r="0" b="9525"/>
+            <wp:wrapTopAndBottom/>
+            <wp:docPr id="12" name="Image 12"/>
+            <wp:cNvGraphicFramePr>
+              <a:graphicFrameLocks xmlns:a="http://schemas.openxmlformats.org/drawingml/2006/main" noChangeAspect="1"/>
+            </wp:cNvGraphicFramePr>
+            <a:graphic xmlns:a="http://schemas.openxmlformats.org/drawingml/2006/main">
+              <a:graphicData uri="http://schemas.openxmlformats.org/drawingml/2006/picture">
+                <pic:pic xmlns:pic="http://schemas.openxmlformats.org/drawingml/2006/picture">
+                  <pic:nvPicPr>
+                    <pic:cNvPr id="1" name=""/>
+                    <pic:cNvPicPr/>
+                  </pic:nvPicPr>
+                  <pic:blipFill>
+                    <a:blip r:embed="rId20">
+                      <a:extLst>
+                        <a:ext uri="{28A0092B-C50C-407E-A947-70E740481C1C}">
+                          <a14:useLocalDpi xmlns:a14="http://schemas.microsoft.com/office/drawing/2010/main" val="0"/>
+                        </a:ext>
+                      </a:extLst>
+                    </a:blip>
+                    <a:stretch>
+                      <a:fillRect/>
+                    </a:stretch>
+                  </pic:blipFill>
+                  <pic:spPr>
+                    <a:xfrm>
+                      <a:off x="0" y="0"/>
+                      <a:ext cx="3962953" cy="581106"/>
+                    </a:xfrm>
+                    <a:prstGeom prst="rect">
+                      <a:avLst/>
+                    </a:prstGeom>
+                  </pic:spPr>
+                </pic:pic>
+              </a:graphicData>
+            </a:graphic>
+          </wp:anchor>
+        </w:drawing>
+      </w:r>
+      <w:r>
+        <w:rPr>
+          <w:rFonts w:ascii="Parkinsans" w:hAnsi="Parkinsans" w:cstheme="minorHAnsi"/>
+        </w:rPr>
         <w:t>Le nom et prénom sont demandés mais sont facultati</w:t>
       </w:r>
       <w:r>
@@ -10116,18 +10170,6 @@
         </w:rPr>
         <w:t>.</w:t>
       </w:r>
-    </w:p>
-    <w:p>
-      <w:pPr>
-        <w:spacing w:after="0" w:line="240" w:lineRule="auto"/>
-        <w:contextualSpacing/>
-        <w:mirrorIndents/>
-        <w:jc w:val="both"/>
-        <w:rPr>
-          <w:rFonts w:ascii="Parkinsans" w:hAnsi="Parkinsans" w:cstheme="minorHAnsi"/>
-          <w:highlight w:val="magenta"/>
-        </w:rPr>
-      </w:pPr>
     </w:p>
     <w:p>
       <w:pPr>
@@ -10290,7 +10332,7 @@
                     <pic:cNvPicPr/>
                   </pic:nvPicPr>
                   <pic:blipFill>
-                    <a:blip r:embed="rId20">
+                    <a:blip r:embed="rId21">
                       <a:extLst>
                         <a:ext uri="{28A0092B-C50C-407E-A947-70E740481C1C}">
                           <a14:useLocalDpi xmlns:a14="http://schemas.microsoft.com/office/drawing/2010/main" val="0"/>
@@ -10411,7 +10453,7 @@
                     <pic:cNvPicPr/>
                   </pic:nvPicPr>
                   <pic:blipFill>
-                    <a:blip r:embed="rId21">
+                    <a:blip r:embed="rId22">
                       <a:extLst>
                         <a:ext uri="{28A0092B-C50C-407E-A947-70E740481C1C}">
                           <a14:useLocalDpi xmlns:a14="http://schemas.microsoft.com/office/drawing/2010/main" val="0"/>
@@ -10502,7 +10544,19 @@
         <w:rPr>
           <w:rFonts w:ascii="Parkinsans" w:hAnsi="Parkinsans" w:cstheme="minorHAnsi"/>
         </w:rPr>
-        <w:t xml:space="preserve">Protection Cross-Site </w:t>
+        <w:t xml:space="preserve">Protection </w:t>
+      </w:r>
+      <w:r>
+        <w:rPr>
+          <w:rFonts w:ascii="Parkinsans" w:hAnsi="Parkinsans" w:cstheme="minorHAnsi"/>
+        </w:rPr>
+        <w:t xml:space="preserve">des attaques </w:t>
+      </w:r>
+      <w:r>
+        <w:rPr>
+          <w:rFonts w:ascii="Parkinsans" w:hAnsi="Parkinsans" w:cstheme="minorHAnsi"/>
+        </w:rPr>
+        <w:t xml:space="preserve">Cross-Site </w:t>
       </w:r>
       <w:proofErr w:type="spellStart"/>
       <w:r>
@@ -10572,7 +10626,7 @@
                     <pic:cNvPicPr/>
                   </pic:nvPicPr>
                   <pic:blipFill>
-                    <a:blip r:embed="rId22">
+                    <a:blip r:embed="rId23">
                       <a:extLst>
                         <a:ext uri="{28A0092B-C50C-407E-A947-70E740481C1C}">
                           <a14:useLocalDpi xmlns:a14="http://schemas.microsoft.com/office/drawing/2010/main" val="0"/>
@@ -10801,7 +10855,7 @@
                     <pic:cNvPicPr/>
                   </pic:nvPicPr>
                   <pic:blipFill>
-                    <a:blip r:embed="rId23"/>
+                    <a:blip r:embed="rId24"/>
                     <a:stretch>
                       <a:fillRect/>
                     </a:stretch>
@@ -10960,22 +11014,45 @@
         <w:rPr>
           <w:rFonts w:ascii="Parkinsans" w:hAnsi="Parkinsans" w:cstheme="minorHAnsi"/>
         </w:rPr>
-        <w:t xml:space="preserve">En entrée, les données des utilisateurs sont validées via les </w:t>
+        <w:t xml:space="preserve">En entrée, </w:t>
+      </w:r>
+      <w:r>
+        <w:rPr>
+          <w:rFonts w:ascii="Parkinsans" w:hAnsi="Parkinsans" w:cstheme="minorHAnsi"/>
+        </w:rPr>
+        <w:t>les</w:t>
+      </w:r>
+      <w:r>
+        <w:rPr>
+          <w:rFonts w:ascii="Parkinsans" w:hAnsi="Parkinsans" w:cstheme="minorHAnsi"/>
+        </w:rPr>
+        <w:t xml:space="preserve"> </w:t>
       </w:r>
       <w:proofErr w:type="spellStart"/>
       <w:r>
         <w:rPr>
-          <w:rStyle w:val="lev"/>
-          <w:rFonts w:ascii="Parkinsans" w:hAnsi="Parkinsans" w:cstheme="minorHAnsi"/>
-        </w:rPr>
-        <w:t>FormType</w:t>
+          <w:rFonts w:ascii="Parkinsans" w:hAnsi="Parkinsans" w:cstheme="minorHAnsi"/>
+        </w:rPr>
+        <w:t>FormTypes</w:t>
       </w:r>
       <w:proofErr w:type="spellEnd"/>
       <w:r>
         <w:rPr>
           <w:rFonts w:ascii="Parkinsans" w:hAnsi="Parkinsans" w:cstheme="minorHAnsi"/>
         </w:rPr>
-        <w:t xml:space="preserve"> de Symfony, avec des filtres de validation adaptés pour limiter les risques d'injection. </w:t>
+        <w:t xml:space="preserve"> normalise</w:t>
+      </w:r>
+      <w:r>
+        <w:rPr>
+          <w:rFonts w:ascii="Parkinsans" w:hAnsi="Parkinsans" w:cstheme="minorHAnsi"/>
+        </w:rPr>
+        <w:t>nt</w:t>
+      </w:r>
+      <w:r>
+        <w:rPr>
+          <w:rFonts w:ascii="Parkinsans" w:hAnsi="Parkinsans" w:cstheme="minorHAnsi"/>
+        </w:rPr>
+        <w:t xml:space="preserve"> et contraignent les données soumises par l'utilisateur à travers des règles de validation configurées. Ces filtres de validation préviennent l'introduction de structures syntaxiques interprétables comme du code exécutable côté client.</w:t>
       </w:r>
     </w:p>
     <w:p>
@@ -11001,6 +11078,162 @@
           <w:rFonts w:ascii="Parkinsans" w:hAnsi="Parkinsans" w:cstheme="minorHAnsi"/>
         </w:rPr>
       </w:pPr>
+    </w:p>
+    <w:p>
+      <w:pPr>
+        <w:pStyle w:val="Paragraphedeliste"/>
+        <w:spacing w:after="0" w:line="240" w:lineRule="auto"/>
+        <w:ind w:left="0"/>
+        <w:mirrorIndents/>
+        <w:jc w:val="both"/>
+        <w:rPr>
+          <w:rFonts w:ascii="Parkinsans" w:hAnsi="Parkinsans" w:cstheme="minorHAnsi"/>
+        </w:rPr>
+      </w:pPr>
+      <w:r>
+        <w:rPr>
+          <w:rFonts w:ascii="Parkinsans" w:hAnsi="Parkinsans" w:cstheme="minorHAnsi"/>
+        </w:rPr>
+        <w:drawing>
+          <wp:anchor distT="0" distB="0" distL="114300" distR="114300" simplePos="0" relativeHeight="251672576" behindDoc="0" locked="0" layoutInCell="1" allowOverlap="1" wp14:anchorId="38770315" wp14:editId="43E222BD">
+            <wp:simplePos x="0" y="0"/>
+            <wp:positionH relativeFrom="column">
+              <wp:posOffset>264244</wp:posOffset>
+            </wp:positionH>
+            <wp:positionV relativeFrom="paragraph">
+              <wp:posOffset>0</wp:posOffset>
+            </wp:positionV>
+            <wp:extent cx="5760720" cy="2719070"/>
+            <wp:effectExtent l="0" t="0" r="0" b="5080"/>
+            <wp:wrapTopAndBottom/>
+            <wp:docPr id="13" name="Image 13"/>
+            <wp:cNvGraphicFramePr>
+              <a:graphicFrameLocks xmlns:a="http://schemas.openxmlformats.org/drawingml/2006/main" noChangeAspect="1"/>
+            </wp:cNvGraphicFramePr>
+            <a:graphic xmlns:a="http://schemas.openxmlformats.org/drawingml/2006/main">
+              <a:graphicData uri="http://schemas.openxmlformats.org/drawingml/2006/picture">
+                <pic:pic xmlns:pic="http://schemas.openxmlformats.org/drawingml/2006/picture">
+                  <pic:nvPicPr>
+                    <pic:cNvPr id="1" name=""/>
+                    <pic:cNvPicPr/>
+                  </pic:nvPicPr>
+                  <pic:blipFill>
+                    <a:blip r:embed="rId25">
+                      <a:extLst>
+                        <a:ext uri="{28A0092B-C50C-407E-A947-70E740481C1C}">
+                          <a14:useLocalDpi xmlns:a14="http://schemas.microsoft.com/office/drawing/2010/main" val="0"/>
+                        </a:ext>
+                      </a:extLst>
+                    </a:blip>
+                    <a:stretch>
+                      <a:fillRect/>
+                    </a:stretch>
+                  </pic:blipFill>
+                  <pic:spPr>
+                    <a:xfrm>
+                      <a:off x="0" y="0"/>
+                      <a:ext cx="5760720" cy="2719070"/>
+                    </a:xfrm>
+                    <a:prstGeom prst="rect">
+                      <a:avLst/>
+                    </a:prstGeom>
+                  </pic:spPr>
+                </pic:pic>
+              </a:graphicData>
+            </a:graphic>
+          </wp:anchor>
+        </w:drawing>
+      </w:r>
+    </w:p>
+    <w:p>
+      <w:pPr>
+        <w:pStyle w:val="Paragraphedeliste"/>
+        <w:spacing w:after="0" w:line="240" w:lineRule="auto"/>
+        <w:ind w:left="0"/>
+        <w:mirrorIndents/>
+        <w:jc w:val="both"/>
+        <w:rPr>
+          <w:rFonts w:ascii="Parkinsans" w:hAnsi="Parkinsans" w:cstheme="minorHAnsi"/>
+        </w:rPr>
+      </w:pPr>
+    </w:p>
+    <w:p>
+      <w:pPr>
+        <w:pStyle w:val="Paragraphedeliste"/>
+        <w:spacing w:after="0" w:line="240" w:lineRule="auto"/>
+        <w:ind w:left="0"/>
+        <w:mirrorIndents/>
+        <w:jc w:val="both"/>
+        <w:rPr>
+          <w:rFonts w:ascii="Parkinsans" w:hAnsi="Parkinsans" w:cstheme="minorHAnsi"/>
+        </w:rPr>
+      </w:pPr>
+    </w:p>
+    <w:p>
+      <w:pPr>
+        <w:pStyle w:val="Paragraphedeliste"/>
+        <w:spacing w:after="0" w:line="240" w:lineRule="auto"/>
+        <w:ind w:left="0"/>
+        <w:mirrorIndents/>
+        <w:jc w:val="both"/>
+        <w:rPr>
+          <w:rFonts w:ascii="Parkinsans" w:hAnsi="Parkinsans" w:cstheme="minorHAnsi"/>
+        </w:rPr>
+      </w:pPr>
+      <w:r>
+        <w:rPr>
+          <w:rFonts w:ascii="Parkinsans" w:hAnsi="Parkinsans" w:cstheme="minorHAnsi"/>
+        </w:rPr>
+        <w:drawing>
+          <wp:anchor distT="0" distB="0" distL="114300" distR="114300" simplePos="0" relativeHeight="251673600" behindDoc="0" locked="0" layoutInCell="1" allowOverlap="1" wp14:anchorId="4F05F403" wp14:editId="4E251752">
+            <wp:simplePos x="0" y="0"/>
+            <wp:positionH relativeFrom="column">
+              <wp:posOffset>1350777</wp:posOffset>
+            </wp:positionH>
+            <wp:positionV relativeFrom="paragraph">
+              <wp:posOffset>1128155</wp:posOffset>
+            </wp:positionV>
+            <wp:extent cx="2772162" cy="647790"/>
+            <wp:effectExtent l="0" t="0" r="9525" b="0"/>
+            <wp:wrapTopAndBottom/>
+            <wp:docPr id="14" name="Image 14"/>
+            <wp:cNvGraphicFramePr>
+              <a:graphicFrameLocks xmlns:a="http://schemas.openxmlformats.org/drawingml/2006/main" noChangeAspect="1"/>
+            </wp:cNvGraphicFramePr>
+            <a:graphic xmlns:a="http://schemas.openxmlformats.org/drawingml/2006/main">
+              <a:graphicData uri="http://schemas.openxmlformats.org/drawingml/2006/picture">
+                <pic:pic xmlns:pic="http://schemas.openxmlformats.org/drawingml/2006/picture">
+                  <pic:nvPicPr>
+                    <pic:cNvPr id="1" name=""/>
+                    <pic:cNvPicPr/>
+                  </pic:nvPicPr>
+                  <pic:blipFill>
+                    <a:blip r:embed="rId26">
+                      <a:extLst>
+                        <a:ext uri="{28A0092B-C50C-407E-A947-70E740481C1C}">
+                          <a14:useLocalDpi xmlns:a14="http://schemas.microsoft.com/office/drawing/2010/main" val="0"/>
+                        </a:ext>
+                      </a:extLst>
+                    </a:blip>
+                    <a:stretch>
+                      <a:fillRect/>
+                    </a:stretch>
+                  </pic:blipFill>
+                  <pic:spPr>
+                    <a:xfrm>
+                      <a:off x="0" y="0"/>
+                      <a:ext cx="2772162" cy="647790"/>
+                    </a:xfrm>
+                    <a:prstGeom prst="rect">
+                      <a:avLst/>
+                    </a:prstGeom>
+                  </pic:spPr>
+                </pic:pic>
+              </a:graphicData>
+            </a:graphic>
+          </wp:anchor>
+        </w:drawing>
+      </w:r>
       <w:r>
         <w:rPr>
           <w:rFonts w:ascii="Parkinsans" w:hAnsi="Parkinsans" w:cstheme="minorHAnsi"/>
@@ -11020,38 +11253,41 @@
         <w:rPr>
           <w:rFonts w:ascii="Parkinsans" w:hAnsi="Parkinsans" w:cstheme="minorHAnsi"/>
         </w:rPr>
-        <w:t xml:space="preserve"> s'occupe de l'échappement automatique des variables dynamiques, ce qui empêche l'injection de scripts malveillants dans les pages web. Cette double protection garantit que seules des données sûres et validées sont affichées aux utilisateurs.</w:t>
-      </w:r>
-      <w:r>
-        <w:rPr>
-          <w:rFonts w:ascii="Parkinsans" w:hAnsi="Parkinsans" w:cstheme="minorHAnsi"/>
-        </w:rPr>
+        <w:t xml:space="preserve"> s'occupe de l'échappement automatique des variables dynamiques, ce qui empêche l'injection de scripts malveillants dans les pages web. </w:t>
+      </w:r>
+      <w:r>
+        <w:rPr>
+          <w:rFonts w:ascii="Parkinsans" w:hAnsi="Parkinsans" w:cstheme="minorHAnsi"/>
+        </w:rPr>
+        <w:t>Par conséquent, toute tentative d'injection de balises</w:t>
+      </w:r>
+      <w:r>
+        <w:rPr>
+          <w:rFonts w:ascii="Parkinsans" w:hAnsi="Parkinsans" w:cstheme="minorHAnsi"/>
+        </w:rPr>
+        <w:t xml:space="preserve"> &lt;script&gt; est neutralisée.</w:t>
+      </w:r>
+      <w:r>
         <w:t xml:space="preserve"> </w:t>
       </w:r>
-      <w:proofErr w:type="spellStart"/>
-      <w:r>
-        <w:rPr>
-          <w:rFonts w:ascii="Parkinsans" w:hAnsi="Parkinsans" w:cstheme="minorHAnsi"/>
-          <w:highlight w:val="magenta"/>
-        </w:rPr>
-        <w:t>Sanitization+</w:t>
-      </w:r>
-      <w:commentRangeStart w:id="23"/>
-      <w:r>
-        <w:rPr>
-          <w:rFonts w:ascii="Parkinsans" w:hAnsi="Parkinsans" w:cstheme="minorHAnsi"/>
-          <w:highlight w:val="magenta"/>
-        </w:rPr>
-        <w:t>htmlspecialchars</w:t>
-      </w:r>
-      <w:commentRangeEnd w:id="23"/>
-      <w:proofErr w:type="spellEnd"/>
-      <w:r>
-        <w:rPr>
-          <w:rStyle w:val="Marquedecommentaire"/>
-        </w:rPr>
-        <w:commentReference w:id="23"/>
-      </w:r>
+      <w:r>
+        <w:rPr>
+          <w:rFonts w:ascii="Parkinsans" w:hAnsi="Parkinsans" w:cstheme="minorHAnsi"/>
+        </w:rPr>
+        <w:t>Cette double protection garantit que seules des données sûres et validées sont affichées aux utilisateurs.</w:t>
+      </w:r>
+    </w:p>
+    <w:p>
+      <w:pPr>
+        <w:pStyle w:val="Paragraphedeliste"/>
+        <w:spacing w:after="0" w:line="240" w:lineRule="auto"/>
+        <w:ind w:left="0"/>
+        <w:mirrorIndents/>
+        <w:jc w:val="both"/>
+        <w:rPr>
+          <w:rFonts w:ascii="Parkinsans" w:hAnsi="Parkinsans" w:cstheme="minorHAnsi"/>
+        </w:rPr>
+      </w:pPr>
     </w:p>
     <w:p>
       <w:pPr>
@@ -11209,7 +11445,7 @@
                     <pic:cNvPicPr/>
                   </pic:nvPicPr>
                   <pic:blipFill>
-                    <a:blip r:embed="rId24">
+                    <a:blip r:embed="rId27">
                       <a:extLst>
                         <a:ext uri="{28A0092B-C50C-407E-A947-70E740481C1C}">
                           <a14:useLocalDpi xmlns:a14="http://schemas.microsoft.com/office/drawing/2010/main" val="0"/>
@@ -11354,7 +11590,7 @@
                     <pic:cNvPicPr/>
                   </pic:nvPicPr>
                   <pic:blipFill>
-                    <a:blip r:embed="rId25"/>
+                    <a:blip r:embed="rId28"/>
                     <a:stretch>
                       <a:fillRect/>
                     </a:stretch>
@@ -11498,7 +11734,7 @@
                     <pic:cNvPicPr/>
                   </pic:nvPicPr>
                   <pic:blipFill>
-                    <a:blip r:embed="rId26"/>
+                    <a:blip r:embed="rId29"/>
                     <a:stretch>
                       <a:fillRect/>
                     </a:stretch>
@@ -11926,7 +12162,7 @@
         </w:rPr>
         <w:t xml:space="preserve">Protection contre la </w:t>
       </w:r>
-      <w:commentRangeStart w:id="24"/>
+      <w:commentRangeStart w:id="23"/>
       <w:r>
         <w:rPr>
           <w:rFonts w:ascii="Parkinsans" w:hAnsi="Parkinsans"/>
@@ -11941,12 +12177,12 @@
         </w:rPr>
         <w:t>aille</w:t>
       </w:r>
-      <w:commentRangeEnd w:id="24"/>
+      <w:commentRangeEnd w:id="23"/>
       <w:r>
         <w:rPr>
           <w:rStyle w:val="Marquedecommentaire"/>
         </w:rPr>
-        <w:commentReference w:id="24"/>
+        <w:commentReference w:id="23"/>
       </w:r>
       <w:r>
         <w:rPr>
@@ -12877,7 +13113,7 @@
       <w:pPr>
         <w:pStyle w:val="Titre1"/>
       </w:pPr>
-      <w:bookmarkStart w:id="25" w:name="_Toc196396159"/>
+      <w:bookmarkStart w:id="24" w:name="_Toc196396159"/>
       <w:r>
         <w:t xml:space="preserve">IV </w:t>
       </w:r>
@@ -12896,7 +13132,7 @@
       <w:r>
         <w:t>Optimization</w:t>
       </w:r>
-      <w:bookmarkEnd w:id="25"/>
+      <w:bookmarkEnd w:id="24"/>
       <w:proofErr w:type="spellEnd"/>
     </w:p>
     <w:p>
@@ -12985,14 +13221,14 @@
       <w:pPr>
         <w:pStyle w:val="Titre2"/>
       </w:pPr>
-      <w:bookmarkStart w:id="26" w:name="_Toc196396160"/>
+      <w:bookmarkStart w:id="25" w:name="_Toc196396160"/>
       <w:r>
         <w:t xml:space="preserve">1. </w:t>
       </w:r>
       <w:r>
         <w:t>Structure du contenu et balisage HTML</w:t>
       </w:r>
-      <w:bookmarkEnd w:id="26"/>
+      <w:bookmarkEnd w:id="25"/>
     </w:p>
     <w:p>
       <w:pPr>
@@ -13354,7 +13590,7 @@
         </w:rPr>
         <w:t>&lt;</w:t>
       </w:r>
-      <w:commentRangeStart w:id="27"/>
+      <w:commentRangeStart w:id="26"/>
       <w:proofErr w:type="spellStart"/>
       <w:r>
         <w:rPr>
@@ -13363,13 +13599,13 @@
         </w:rPr>
         <w:t>title</w:t>
       </w:r>
-      <w:commentRangeEnd w:id="27"/>
+      <w:commentRangeEnd w:id="26"/>
       <w:proofErr w:type="spellEnd"/>
       <w:r>
         <w:rPr>
           <w:rStyle w:val="Marquedecommentaire"/>
         </w:rPr>
-        <w:commentReference w:id="27"/>
+        <w:commentReference w:id="26"/>
       </w:r>
       <w:r>
         <w:rPr>
@@ -13694,11 +13930,11 @@
       <w:pPr>
         <w:pStyle w:val="Titre2"/>
       </w:pPr>
-      <w:bookmarkStart w:id="28" w:name="_Toc196396161"/>
+      <w:bookmarkStart w:id="27" w:name="_Toc196396161"/>
       <w:r>
         <w:t>2. Optimisation technique</w:t>
       </w:r>
-      <w:bookmarkEnd w:id="28"/>
+      <w:bookmarkEnd w:id="27"/>
     </w:p>
     <w:p>
       <w:pPr>
@@ -13779,7 +14015,7 @@
         </w:rPr>
         <w:t xml:space="preserve">Pour garantir cette optimisation, j’ai mis en place </w:t>
       </w:r>
-      <w:commentRangeStart w:id="29"/>
+      <w:commentRangeStart w:id="28"/>
       <w:r>
         <w:rPr>
           <w:rFonts w:ascii="Parkinsans" w:hAnsi="Parkinsans" w:cstheme="minorHAnsi"/>
@@ -13787,12 +14023,12 @@
         </w:rPr>
         <w:t>un</w:t>
       </w:r>
-      <w:commentRangeEnd w:id="29"/>
+      <w:commentRangeEnd w:id="28"/>
       <w:r>
         <w:rPr>
           <w:rStyle w:val="Marquedecommentaire"/>
         </w:rPr>
-        <w:commentReference w:id="29"/>
+        <w:commentReference w:id="28"/>
       </w:r>
       <w:r>
         <w:rPr>
@@ -14005,14 +14241,14 @@
       <w:pPr>
         <w:pStyle w:val="soussoustitre"/>
       </w:pPr>
-      <w:commentRangeStart w:id="30"/>
+      <w:commentRangeStart w:id="29"/>
       <w:r>
         <w:rPr>
           <w:highlight w:val="yellow"/>
         </w:rPr>
         <w:t>Chargement des pages grâce à la compression des images</w:t>
       </w:r>
-      <w:commentRangeEnd w:id="30"/>
+      <w:commentRangeEnd w:id="29"/>
       <w:r>
         <w:rPr>
           <w:rStyle w:val="Marquedecommentaire"/>
@@ -14020,7 +14256,7 @@
           <w:b w:val="0"/>
           <w:bCs w:val="0"/>
         </w:rPr>
-        <w:commentReference w:id="30"/>
+        <w:commentReference w:id="29"/>
       </w:r>
     </w:p>
     <w:p>
@@ -14126,179 +14362,179 @@
       <w:pPr>
         <w:pStyle w:val="Titre2"/>
       </w:pPr>
-      <w:bookmarkStart w:id="31" w:name="_Toc196396162"/>
+      <w:bookmarkStart w:id="30" w:name="_Toc196396162"/>
       <w:r>
         <w:t>3. Interactivité maitrisée</w:t>
       </w:r>
+      <w:bookmarkEnd w:id="30"/>
+    </w:p>
+    <w:p>
+      <w:pPr>
+        <w:pStyle w:val="Paragraphedeliste"/>
+        <w:spacing w:after="0" w:line="240" w:lineRule="auto"/>
+        <w:ind w:left="0"/>
+        <w:mirrorIndents/>
+        <w:jc w:val="both"/>
+        <w:rPr>
+          <w:rFonts w:ascii="Parkinsans" w:hAnsi="Parkinsans" w:cstheme="minorHAnsi"/>
+        </w:rPr>
+      </w:pPr>
+    </w:p>
+    <w:p>
+      <w:pPr>
+        <w:pStyle w:val="Paragraphedeliste"/>
+        <w:spacing w:after="0" w:line="240" w:lineRule="auto"/>
+        <w:ind w:left="0"/>
+        <w:mirrorIndents/>
+        <w:jc w:val="both"/>
+        <w:rPr>
+          <w:rFonts w:ascii="Parkinsans" w:hAnsi="Parkinsans" w:cstheme="minorHAnsi"/>
+        </w:rPr>
+      </w:pPr>
+      <w:r>
+        <w:rPr>
+          <w:rFonts w:ascii="Parkinsans" w:hAnsi="Parkinsans" w:cstheme="minorHAnsi"/>
+        </w:rPr>
+        <w:t xml:space="preserve">Une interactivité légère améliore l'expérience utilisateur sans nuire à la performance du site. Une interactivité trop complexe peut alourdir la page, ralentir son temps de chargement et affecter le SEO. Les scripts qui n’ont d’intérêt sur une unique page sont appelés uniquement sur celle-ci. </w:t>
+      </w:r>
+    </w:p>
+    <w:p>
+      <w:pPr>
+        <w:pStyle w:val="Paragraphedeliste"/>
+        <w:spacing w:after="0" w:line="240" w:lineRule="auto"/>
+        <w:ind w:left="0"/>
+        <w:mirrorIndents/>
+        <w:jc w:val="both"/>
+        <w:rPr>
+          <w:rFonts w:ascii="Parkinsans" w:hAnsi="Parkinsans" w:cstheme="minorHAnsi"/>
+        </w:rPr>
+      </w:pPr>
+    </w:p>
+    <w:p>
+      <w:pPr>
+        <w:pStyle w:val="Paragraphedeliste"/>
+        <w:spacing w:after="0" w:line="240" w:lineRule="auto"/>
+        <w:ind w:left="0"/>
+        <w:mirrorIndents/>
+        <w:jc w:val="both"/>
+        <w:rPr>
+          <w:rFonts w:ascii="Parkinsans" w:hAnsi="Parkinsans" w:cstheme="minorHAnsi"/>
+        </w:rPr>
+      </w:pPr>
+      <w:r>
+        <w:rPr>
+          <w:rFonts w:ascii="Parkinsans" w:hAnsi="Parkinsans" w:cstheme="minorHAnsi"/>
+        </w:rPr>
+        <w:t xml:space="preserve">Utilisation de JavaScript pour une meilleure expérience utilisateur : </w:t>
+      </w:r>
+    </w:p>
+    <w:p>
+      <w:pPr>
+        <w:pStyle w:val="Paragraphedeliste"/>
+        <w:spacing w:after="0" w:line="240" w:lineRule="auto"/>
+        <w:mirrorIndents/>
+        <w:jc w:val="both"/>
+        <w:rPr>
+          <w:rFonts w:ascii="Parkinsans" w:hAnsi="Parkinsans" w:cstheme="minorHAnsi"/>
+        </w:rPr>
+      </w:pPr>
+      <w:r>
+        <w:rPr>
+          <w:rFonts w:ascii="Parkinsans" w:hAnsi="Parkinsans" w:cstheme="minorHAnsi"/>
+        </w:rPr>
+        <w:t>Côté client : Sur les pages tickets</w:t>
+      </w:r>
+      <w:r>
+        <w:rPr>
+          <w:rFonts w:ascii="Parkinsans" w:hAnsi="Parkinsans" w:cstheme="minorHAnsi"/>
+        </w:rPr>
+        <w:t xml:space="preserve"> et</w:t>
+      </w:r>
+      <w:r>
+        <w:rPr>
+          <w:rFonts w:ascii="Parkinsans" w:hAnsi="Parkinsans" w:cstheme="minorHAnsi"/>
+        </w:rPr>
+        <w:t xml:space="preserve"> un carrousel des dernières expositions </w:t>
+      </w:r>
+    </w:p>
+    <w:p>
+      <w:pPr>
+        <w:pStyle w:val="Paragraphedeliste"/>
+        <w:spacing w:after="0" w:line="240" w:lineRule="auto"/>
+        <w:mirrorIndents/>
+        <w:jc w:val="both"/>
+        <w:rPr>
+          <w:rFonts w:ascii="Parkinsans" w:hAnsi="Parkinsans" w:cstheme="minorHAnsi"/>
+        </w:rPr>
+      </w:pPr>
+      <w:r>
+        <w:rPr>
+          <w:rFonts w:ascii="Parkinsans" w:hAnsi="Parkinsans" w:cstheme="minorHAnsi"/>
+        </w:rPr>
+        <w:t>Côté backoffice : Sur l’ajout d’artiste dans la création de l’exposition</w:t>
+      </w:r>
+    </w:p>
+    <w:p>
+      <w:pPr>
+        <w:spacing w:after="0" w:line="240" w:lineRule="auto"/>
+        <w:contextualSpacing/>
+        <w:mirrorIndents/>
+        <w:jc w:val="both"/>
+        <w:rPr>
+          <w:rFonts w:ascii="Parkinsans" w:hAnsi="Parkinsans" w:cstheme="minorHAnsi"/>
+        </w:rPr>
+      </w:pPr>
+    </w:p>
+    <w:p>
+      <w:pPr>
+        <w:spacing w:after="0" w:line="240" w:lineRule="auto"/>
+        <w:contextualSpacing/>
+        <w:mirrorIndents/>
+        <w:jc w:val="both"/>
+        <w:rPr>
+          <w:rFonts w:ascii="Parkinsans" w:hAnsi="Parkinsans" w:cstheme="minorHAnsi"/>
+        </w:rPr>
+      </w:pPr>
+    </w:p>
+    <w:p>
+      <w:pPr>
+        <w:pStyle w:val="Titre1"/>
+      </w:pPr>
+      <w:bookmarkStart w:id="31" w:name="_Toc196396163"/>
+      <w:r>
+        <w:t xml:space="preserve">V </w:t>
+      </w:r>
+      <w:r>
+        <w:t>Conception du projet</w:t>
+      </w:r>
       <w:bookmarkEnd w:id="31"/>
     </w:p>
     <w:p>
       <w:pPr>
-        <w:pStyle w:val="Paragraphedeliste"/>
-        <w:spacing w:after="0" w:line="240" w:lineRule="auto"/>
-        <w:ind w:left="0"/>
-        <w:mirrorIndents/>
-        <w:jc w:val="both"/>
-        <w:rPr>
-          <w:rFonts w:ascii="Parkinsans" w:hAnsi="Parkinsans" w:cstheme="minorHAnsi"/>
-        </w:rPr>
-      </w:pPr>
-    </w:p>
-    <w:p>
-      <w:pPr>
-        <w:pStyle w:val="Paragraphedeliste"/>
-        <w:spacing w:after="0" w:line="240" w:lineRule="auto"/>
-        <w:ind w:left="0"/>
-        <w:mirrorIndents/>
-        <w:jc w:val="both"/>
-        <w:rPr>
-          <w:rFonts w:ascii="Parkinsans" w:hAnsi="Parkinsans" w:cstheme="minorHAnsi"/>
-        </w:rPr>
-      </w:pPr>
-      <w:r>
-        <w:rPr>
-          <w:rFonts w:ascii="Parkinsans" w:hAnsi="Parkinsans" w:cstheme="minorHAnsi"/>
-        </w:rPr>
-        <w:t xml:space="preserve">Une interactivité légère améliore l'expérience utilisateur sans nuire à la performance du site. Une interactivité trop complexe peut alourdir la page, ralentir son temps de chargement et affecter le SEO. Les scripts qui n’ont d’intérêt sur une unique page sont appelés uniquement sur celle-ci. </w:t>
-      </w:r>
-    </w:p>
-    <w:p>
-      <w:pPr>
-        <w:pStyle w:val="Paragraphedeliste"/>
-        <w:spacing w:after="0" w:line="240" w:lineRule="auto"/>
-        <w:ind w:left="0"/>
-        <w:mirrorIndents/>
-        <w:jc w:val="both"/>
-        <w:rPr>
-          <w:rFonts w:ascii="Parkinsans" w:hAnsi="Parkinsans" w:cstheme="minorHAnsi"/>
-        </w:rPr>
-      </w:pPr>
-    </w:p>
-    <w:p>
-      <w:pPr>
-        <w:pStyle w:val="Paragraphedeliste"/>
-        <w:spacing w:after="0" w:line="240" w:lineRule="auto"/>
-        <w:ind w:left="0"/>
-        <w:mirrorIndents/>
-        <w:jc w:val="both"/>
-        <w:rPr>
-          <w:rFonts w:ascii="Parkinsans" w:hAnsi="Parkinsans" w:cstheme="minorHAnsi"/>
-        </w:rPr>
-      </w:pPr>
-      <w:r>
-        <w:rPr>
-          <w:rFonts w:ascii="Parkinsans" w:hAnsi="Parkinsans" w:cstheme="minorHAnsi"/>
-        </w:rPr>
-        <w:t xml:space="preserve">Utilisation de JavaScript pour une meilleure expérience utilisateur : </w:t>
-      </w:r>
-    </w:p>
-    <w:p>
-      <w:pPr>
-        <w:pStyle w:val="Paragraphedeliste"/>
-        <w:spacing w:after="0" w:line="240" w:lineRule="auto"/>
-        <w:mirrorIndents/>
-        <w:jc w:val="both"/>
-        <w:rPr>
-          <w:rFonts w:ascii="Parkinsans" w:hAnsi="Parkinsans" w:cstheme="minorHAnsi"/>
-        </w:rPr>
-      </w:pPr>
-      <w:r>
-        <w:rPr>
-          <w:rFonts w:ascii="Parkinsans" w:hAnsi="Parkinsans" w:cstheme="minorHAnsi"/>
-        </w:rPr>
-        <w:t>Côté client : Sur les pages tickets</w:t>
-      </w:r>
-      <w:r>
-        <w:rPr>
-          <w:rFonts w:ascii="Parkinsans" w:hAnsi="Parkinsans" w:cstheme="minorHAnsi"/>
-        </w:rPr>
-        <w:t xml:space="preserve"> et</w:t>
-      </w:r>
-      <w:r>
-        <w:rPr>
-          <w:rFonts w:ascii="Parkinsans" w:hAnsi="Parkinsans" w:cstheme="minorHAnsi"/>
-        </w:rPr>
-        <w:t xml:space="preserve"> un carrousel des dernières expositions </w:t>
-      </w:r>
-    </w:p>
-    <w:p>
-      <w:pPr>
-        <w:pStyle w:val="Paragraphedeliste"/>
-        <w:spacing w:after="0" w:line="240" w:lineRule="auto"/>
-        <w:mirrorIndents/>
-        <w:jc w:val="both"/>
-        <w:rPr>
-          <w:rFonts w:ascii="Parkinsans" w:hAnsi="Parkinsans" w:cstheme="minorHAnsi"/>
-        </w:rPr>
-      </w:pPr>
-      <w:r>
-        <w:rPr>
-          <w:rFonts w:ascii="Parkinsans" w:hAnsi="Parkinsans" w:cstheme="minorHAnsi"/>
-        </w:rPr>
-        <w:t>Côté backoffice : Sur l’ajout d’artiste dans la création de l’exposition</w:t>
-      </w:r>
-    </w:p>
-    <w:p>
-      <w:pPr>
-        <w:spacing w:after="0" w:line="240" w:lineRule="auto"/>
-        <w:contextualSpacing/>
-        <w:mirrorIndents/>
-        <w:jc w:val="both"/>
-        <w:rPr>
-          <w:rFonts w:ascii="Parkinsans" w:hAnsi="Parkinsans" w:cstheme="minorHAnsi"/>
-        </w:rPr>
-      </w:pPr>
-    </w:p>
-    <w:p>
-      <w:pPr>
-        <w:spacing w:after="0" w:line="240" w:lineRule="auto"/>
-        <w:contextualSpacing/>
-        <w:mirrorIndents/>
-        <w:jc w:val="both"/>
-        <w:rPr>
-          <w:rFonts w:ascii="Parkinsans" w:hAnsi="Parkinsans" w:cstheme="minorHAnsi"/>
-        </w:rPr>
-      </w:pPr>
-    </w:p>
-    <w:p>
-      <w:pPr>
-        <w:pStyle w:val="Titre1"/>
-      </w:pPr>
-      <w:bookmarkStart w:id="32" w:name="_Toc196396163"/>
-      <w:r>
-        <w:t xml:space="preserve">V </w:t>
-      </w:r>
-      <w:r>
-        <w:t>Conception du projet</w:t>
+        <w:spacing w:after="0" w:line="240" w:lineRule="auto"/>
+        <w:contextualSpacing/>
+        <w:mirrorIndents/>
+        <w:jc w:val="both"/>
+        <w:rPr>
+          <w:rFonts w:ascii="Parkinsans" w:hAnsi="Parkinsans" w:cstheme="minorHAnsi"/>
+        </w:rPr>
+      </w:pPr>
+    </w:p>
+    <w:p>
+      <w:pPr>
+        <w:pStyle w:val="Titre2"/>
+      </w:pPr>
+      <w:bookmarkStart w:id="32" w:name="_Toc196396164"/>
+      <w:r>
+        <w:t xml:space="preserve">1. </w:t>
+      </w:r>
+      <w:r>
+        <w:t>Modélisation</w:t>
+      </w:r>
+      <w:r>
+        <w:t xml:space="preserve"> des données</w:t>
       </w:r>
       <w:bookmarkEnd w:id="32"/>
-    </w:p>
-    <w:p>
-      <w:pPr>
-        <w:spacing w:after="0" w:line="240" w:lineRule="auto"/>
-        <w:contextualSpacing/>
-        <w:mirrorIndents/>
-        <w:jc w:val="both"/>
-        <w:rPr>
-          <w:rFonts w:ascii="Parkinsans" w:hAnsi="Parkinsans" w:cstheme="minorHAnsi"/>
-        </w:rPr>
-      </w:pPr>
-    </w:p>
-    <w:p>
-      <w:pPr>
-        <w:pStyle w:val="Titre2"/>
-      </w:pPr>
-      <w:bookmarkStart w:id="33" w:name="_Toc196396164"/>
-      <w:r>
-        <w:t xml:space="preserve">1. </w:t>
-      </w:r>
-      <w:r>
-        <w:t>Modélisation</w:t>
-      </w:r>
-      <w:r>
-        <w:t xml:space="preserve"> des données</w:t>
-      </w:r>
-      <w:bookmarkEnd w:id="33"/>
     </w:p>
     <w:p>
       <w:pPr>
@@ -16619,14 +16855,14 @@
       <w:pPr>
         <w:pStyle w:val="Titre2"/>
       </w:pPr>
-      <w:bookmarkStart w:id="34" w:name="_Toc196396165"/>
+      <w:bookmarkStart w:id="33" w:name="_Toc196396165"/>
       <w:r>
         <w:t xml:space="preserve">2. </w:t>
       </w:r>
       <w:r>
         <w:t>Maquettage</w:t>
       </w:r>
-      <w:bookmarkEnd w:id="34"/>
+      <w:bookmarkEnd w:id="33"/>
     </w:p>
     <w:p>
       <w:pPr>
@@ -17432,7 +17668,7 @@
           <w:rFonts w:ascii="Parkinsans" w:hAnsi="Parkinsans" w:cstheme="minorHAnsi"/>
         </w:rPr>
       </w:pPr>
-      <w:commentRangeStart w:id="35"/>
+      <w:commentRangeStart w:id="34"/>
       <w:r>
         <w:rPr>
           <w:rFonts w:ascii="Parkinsans" w:hAnsi="Parkinsans" w:cstheme="minorHAnsi"/>
@@ -17448,12 +17684,12 @@
         </w:rPr>
         <w:t> </w:t>
       </w:r>
-      <w:commentRangeEnd w:id="35"/>
+      <w:commentRangeEnd w:id="34"/>
       <w:r>
         <w:rPr>
           <w:rStyle w:val="Marquedecommentaire"/>
         </w:rPr>
-        <w:commentReference w:id="35"/>
+        <w:commentReference w:id="34"/>
       </w:r>
       <w:r>
         <w:rPr>
@@ -17674,14 +17910,14 @@
       <w:pPr>
         <w:pStyle w:val="Titre2"/>
       </w:pPr>
-      <w:bookmarkStart w:id="36" w:name="_Toc196396166"/>
+      <w:bookmarkStart w:id="35" w:name="_Toc196396166"/>
       <w:r>
         <w:t xml:space="preserve">3. </w:t>
       </w:r>
       <w:r>
         <w:t>Expérience utilisateur, interface et accessibilité</w:t>
       </w:r>
-      <w:bookmarkEnd w:id="36"/>
+      <w:bookmarkEnd w:id="35"/>
     </w:p>
     <w:p>
       <w:pPr>
@@ -18528,7 +18764,7 @@
           <w:highlight w:val="yellow"/>
         </w:rPr>
       </w:pPr>
-      <w:commentRangeStart w:id="37"/>
+      <w:commentRangeStart w:id="36"/>
       <w:r>
         <w:rPr>
           <w:rFonts w:ascii="Parkinsans" w:hAnsi="Parkinsans" w:cstheme="minorHAnsi"/>
@@ -18536,12 +18772,12 @@
         </w:rPr>
         <w:t xml:space="preserve">Alertes </w:t>
       </w:r>
-      <w:commentRangeEnd w:id="37"/>
+      <w:commentRangeEnd w:id="36"/>
       <w:r>
         <w:rPr>
           <w:rStyle w:val="Marquedecommentaire"/>
         </w:rPr>
-        <w:commentReference w:id="37"/>
+        <w:commentReference w:id="36"/>
       </w:r>
       <w:r>
         <w:rPr>
@@ -18639,7 +18875,7 @@
           <w:highlight w:val="yellow"/>
         </w:rPr>
       </w:pPr>
-      <w:commentRangeStart w:id="38"/>
+      <w:commentRangeStart w:id="37"/>
       <w:r>
         <w:rPr>
           <w:rFonts w:ascii="Parkinsans" w:hAnsi="Parkinsans" w:cstheme="minorHAnsi"/>
@@ -18663,12 +18899,12 @@
         </w:rPr>
         <w:t> » sur tous les boutons et les liens</w:t>
       </w:r>
-      <w:commentRangeEnd w:id="38"/>
+      <w:commentRangeEnd w:id="37"/>
       <w:r>
         <w:rPr>
           <w:rStyle w:val="Marquedecommentaire"/>
         </w:rPr>
-        <w:commentReference w:id="38"/>
+        <w:commentReference w:id="37"/>
       </w:r>
     </w:p>
     <w:p>
@@ -18968,7 +19204,7 @@
         </w:rPr>
         <w:t xml:space="preserve">: Afin que l'utilisateur sache ce qui se passe quand il interagit avec l'interface (par ex, lors du clic sur un bouton ou lors de la soumission d'un formulaire) </w:t>
       </w:r>
-      <w:commentRangeStart w:id="39"/>
+      <w:commentRangeStart w:id="38"/>
       <w:r>
         <w:rPr>
           <w:rFonts w:ascii="Parkinsans" w:hAnsi="Parkinsans" w:cstheme="minorHAnsi"/>
@@ -19000,13 +19236,13 @@
         </w:rPr>
         <w:t>destkop</w:t>
       </w:r>
-      <w:commentRangeEnd w:id="39"/>
+      <w:commentRangeEnd w:id="38"/>
       <w:proofErr w:type="spellEnd"/>
       <w:r>
         <w:rPr>
           <w:rStyle w:val="Marquedecommentaire"/>
         </w:rPr>
-        <w:commentReference w:id="39"/>
+        <w:commentReference w:id="38"/>
       </w:r>
       <w:r>
         <w:rPr>
@@ -19360,14 +19596,14 @@
       <w:pPr>
         <w:pStyle w:val="Titre1"/>
       </w:pPr>
-      <w:bookmarkStart w:id="40" w:name="_Toc196396167"/>
+      <w:bookmarkStart w:id="39" w:name="_Toc196396167"/>
       <w:r>
         <w:t xml:space="preserve">V </w:t>
       </w:r>
       <w:r>
         <w:t>Architecture de l’application</w:t>
       </w:r>
-      <w:bookmarkEnd w:id="40"/>
+      <w:bookmarkEnd w:id="39"/>
     </w:p>
     <w:p>
       <w:pPr>
@@ -19420,14 +19656,14 @@
       <w:pPr>
         <w:pStyle w:val="Titre2"/>
       </w:pPr>
-      <w:bookmarkStart w:id="41" w:name="_Toc196396168"/>
+      <w:bookmarkStart w:id="40" w:name="_Toc196396168"/>
       <w:r>
         <w:t xml:space="preserve">1. </w:t>
       </w:r>
       <w:r>
         <w:t>Programmation Orientée Objet (POO)</w:t>
       </w:r>
-      <w:bookmarkEnd w:id="41"/>
+      <w:bookmarkEnd w:id="40"/>
     </w:p>
     <w:p>
       <w:pPr>
@@ -20193,7 +20429,7 @@
       <w:pPr>
         <w:pStyle w:val="Titre2"/>
       </w:pPr>
-      <w:bookmarkStart w:id="42" w:name="_Toc196396169"/>
+      <w:bookmarkStart w:id="41" w:name="_Toc196396169"/>
       <w:r>
         <w:t xml:space="preserve">2. </w:t>
       </w:r>
@@ -20209,7 +20445,7 @@
       <w:r>
         <w:t>http (HyperText Transfer Protocol)</w:t>
       </w:r>
-      <w:bookmarkEnd w:id="42"/>
+      <w:bookmarkEnd w:id="41"/>
     </w:p>
     <w:p>
       <w:pPr>
@@ -20516,7 +20752,7 @@
       <w:pPr>
         <w:pStyle w:val="Titre2"/>
       </w:pPr>
-      <w:bookmarkStart w:id="43" w:name="_Toc196396170"/>
+      <w:bookmarkStart w:id="42" w:name="_Toc196396170"/>
       <w:r>
         <w:t xml:space="preserve">3. </w:t>
       </w:r>
@@ -20546,7 +20782,7 @@
       <w:r>
         <w:t>, Controller)</w:t>
       </w:r>
-      <w:bookmarkEnd w:id="43"/>
+      <w:bookmarkEnd w:id="42"/>
       <w:r>
         <w:t xml:space="preserve"> </w:t>
       </w:r>
@@ -21284,14 +21520,14 @@
       <w:pPr>
         <w:pStyle w:val="Titre1"/>
       </w:pPr>
-      <w:bookmarkStart w:id="44" w:name="_Toc196396171"/>
+      <w:bookmarkStart w:id="43" w:name="_Toc196396171"/>
       <w:r>
         <w:t xml:space="preserve">VI </w:t>
       </w:r>
       <w:r>
         <w:t>Fonctionnalité phare</w:t>
       </w:r>
-      <w:bookmarkEnd w:id="44"/>
+      <w:bookmarkEnd w:id="43"/>
     </w:p>
     <w:p>
       <w:pPr>
@@ -22197,7 +22433,7 @@
           <w:rFonts w:ascii="Parkinsans" w:hAnsi="Parkinsans"/>
         </w:rPr>
       </w:pPr>
-      <w:commentRangeStart w:id="45"/>
+      <w:commentRangeStart w:id="44"/>
       <w:r>
         <w:rPr>
           <w:rFonts w:ascii="Parkinsans" w:hAnsi="Parkinsans"/>
@@ -22212,12 +22448,12 @@
         </w:rPr>
         <w:t xml:space="preserve"> </w:t>
       </w:r>
-      <w:commentRangeEnd w:id="45"/>
+      <w:commentRangeEnd w:id="44"/>
       <w:r>
         <w:rPr>
           <w:rStyle w:val="Marquedecommentaire"/>
         </w:rPr>
-        <w:commentReference w:id="45"/>
+        <w:commentReference w:id="44"/>
       </w:r>
       <w:proofErr w:type="gramStart"/>
       <w:r>
@@ -22268,14 +22504,14 @@
       <w:pPr>
         <w:pStyle w:val="Titre1"/>
       </w:pPr>
-      <w:bookmarkStart w:id="46" w:name="_Toc196396172"/>
+      <w:bookmarkStart w:id="45" w:name="_Toc196396172"/>
       <w:r>
         <w:t xml:space="preserve">VII </w:t>
       </w:r>
       <w:r>
         <w:t>Axes d’améliorations</w:t>
       </w:r>
-      <w:bookmarkEnd w:id="46"/>
+      <w:bookmarkEnd w:id="45"/>
     </w:p>
     <w:p>
       <w:pPr>
@@ -22294,7 +22530,7 @@
       <w:pPr>
         <w:pStyle w:val="Titre2"/>
       </w:pPr>
-      <w:bookmarkStart w:id="47" w:name="_Toc196396173"/>
+      <w:bookmarkStart w:id="46" w:name="_Toc196396173"/>
       <w:r>
         <w:t xml:space="preserve">1. </w:t>
       </w:r>
@@ -22314,7 +22550,7 @@
       <w:r>
         <w:t>Stripe</w:t>
       </w:r>
-      <w:bookmarkEnd w:id="47"/>
+      <w:bookmarkEnd w:id="46"/>
       <w:proofErr w:type="spellEnd"/>
     </w:p>
     <w:p>
@@ -22692,14 +22928,14 @@
       <w:pPr>
         <w:pStyle w:val="Titre2"/>
       </w:pPr>
-      <w:bookmarkStart w:id="48" w:name="_Toc196396174"/>
+      <w:bookmarkStart w:id="47" w:name="_Toc196396174"/>
       <w:r>
         <w:t xml:space="preserve">2. </w:t>
       </w:r>
       <w:r>
         <w:t>Blog</w:t>
       </w:r>
-      <w:bookmarkEnd w:id="48"/>
+      <w:bookmarkEnd w:id="47"/>
     </w:p>
     <w:p>
       <w:pPr>
@@ -23022,7 +23258,7 @@
       <w:pPr>
         <w:pStyle w:val="Titre2"/>
       </w:pPr>
-      <w:bookmarkStart w:id="49" w:name="_Toc196396175"/>
+      <w:bookmarkStart w:id="48" w:name="_Toc196396175"/>
       <w:r>
         <w:t xml:space="preserve">3. </w:t>
       </w:r>
@@ -23035,7 +23271,7 @@
       <w:r>
         <w:t>ARIA</w:t>
       </w:r>
-      <w:bookmarkEnd w:id="49"/>
+      <w:bookmarkEnd w:id="48"/>
     </w:p>
     <w:p>
       <w:pPr>
@@ -23337,11 +23573,11 @@
       <w:pPr>
         <w:pStyle w:val="Titre1"/>
       </w:pPr>
-      <w:bookmarkStart w:id="50" w:name="_Toc196396176"/>
+      <w:bookmarkStart w:id="49" w:name="_Toc196396176"/>
       <w:r>
         <w:t>CONCLUSION</w:t>
       </w:r>
-      <w:bookmarkEnd w:id="50"/>
+      <w:bookmarkEnd w:id="49"/>
     </w:p>
     <w:p>
       <w:pPr>
@@ -23478,11 +23714,11 @@
       <w:pPr>
         <w:pStyle w:val="Titre1"/>
       </w:pPr>
-      <w:bookmarkStart w:id="51" w:name="_Toc196396177"/>
+      <w:bookmarkStart w:id="50" w:name="_Toc196396177"/>
       <w:r>
         <w:t>ANNEXES</w:t>
       </w:r>
-      <w:bookmarkEnd w:id="51"/>
+      <w:bookmarkEnd w:id="50"/>
     </w:p>
     <w:p>
       <w:pPr>
@@ -23505,7 +23741,7 @@
       </w:r>
     </w:p>
     <w:sectPr>
-      <w:footerReference w:type="default" r:id="rId27"/>
+      <w:footerReference w:type="default" r:id="rId30"/>
       <w:pgSz w:w="11906" w:h="16838"/>
       <w:pgMar w:top="1417" w:right="1417" w:bottom="1417" w:left="1417" w:header="708" w:footer="708" w:gutter="0"/>
       <w:cols w:space="708"/>
@@ -23565,7 +23801,7 @@
       </w:r>
     </w:p>
   </w:comment>
-  <w:comment w:id="23" w:author="Laury RENAU" w:date="2025-04-15T11:19:00Z" w:initials="LR">
+  <w:comment w:id="23" w:author="Laury RENAU" w:date="2025-04-15T11:14:00Z" w:initials="LR">
     <w:p>
       <w:pPr>
         <w:pStyle w:val="Commentaire"/>
@@ -23577,11 +23813,11 @@
         <w:annotationRef/>
       </w:r>
       <w:r>
-        <w:t>Vérifier que ca a été mis en place</w:t>
+        <w:t>A vérifier puisque code modifié suite à la mise en place du convertisseur</w:t>
       </w:r>
     </w:p>
   </w:comment>
-  <w:comment w:id="24" w:author="Laury RENAU" w:date="2025-04-15T11:14:00Z" w:initials="LR">
+  <w:comment w:id="26" w:author="Laury RENAU" w:date="2025-04-15T11:20:00Z" w:initials="LR">
     <w:p>
       <w:pPr>
         <w:pStyle w:val="Commentaire"/>
@@ -23593,11 +23829,11 @@
         <w:annotationRef/>
       </w:r>
       <w:r>
-        <w:t>A vérifier puisque code modifié suite à la mise en place du convertisseur</w:t>
+        <w:t>Vérifier sa mise en place</w:t>
       </w:r>
     </w:p>
   </w:comment>
-  <w:comment w:id="27" w:author="Laury RENAU" w:date="2025-04-15T11:20:00Z" w:initials="LR">
+  <w:comment w:id="28" w:author="Laury RENAU" w:date="2025-04-15T11:21:00Z" w:initials="LR">
     <w:p>
       <w:pPr>
         <w:pStyle w:val="Commentaire"/>
@@ -23609,11 +23845,11 @@
         <w:annotationRef/>
       </w:r>
       <w:r>
-        <w:t>Vérifier sa mise en place</w:t>
+        <w:t>Réécrire cette partie (en cours de mep dans le projet)</w:t>
       </w:r>
     </w:p>
   </w:comment>
-  <w:comment w:id="29" w:author="Laury RENAU" w:date="2025-04-15T11:21:00Z" w:initials="LR">
+  <w:comment w:id="29" w:author="Laury RENAU" w:date="2025-04-15T11:23:00Z" w:initials="LR">
     <w:p>
       <w:pPr>
         <w:pStyle w:val="Commentaire"/>
@@ -23625,11 +23861,11 @@
         <w:annotationRef/>
       </w:r>
       <w:r>
-        <w:t>Réécrire cette partie (en cours de mep dans le projet)</w:t>
+        <w:t>Réécrire cette partie pour parler du convertisseur</w:t>
       </w:r>
     </w:p>
   </w:comment>
-  <w:comment w:id="30" w:author="Laury RENAU" w:date="2025-04-15T11:23:00Z" w:initials="LR">
+  <w:comment w:id="34" w:author="Laury RENAU" w:date="2025-04-15T11:24:00Z" w:initials="LR">
     <w:p>
       <w:pPr>
         <w:pStyle w:val="Commentaire"/>
@@ -23641,11 +23877,11 @@
         <w:annotationRef/>
       </w:r>
       <w:r>
-        <w:t>Réécrire cette partie pour parler du convertisseur</w:t>
+        <w:t>A l’étude pour changement de logo</w:t>
       </w:r>
     </w:p>
   </w:comment>
-  <w:comment w:id="35" w:author="Laury RENAU" w:date="2025-04-15T11:24:00Z" w:initials="LR">
+  <w:comment w:id="36" w:author="Laury RENAU" w:date="2025-04-15T11:24:00Z" w:initials="LR">
     <w:p>
       <w:pPr>
         <w:pStyle w:val="Commentaire"/>
@@ -23657,11 +23893,11 @@
         <w:annotationRef/>
       </w:r>
       <w:r>
-        <w:t>A l’étude pour changement de logo</w:t>
+        <w:t>Ne sera surement pas mis en place</w:t>
       </w:r>
     </w:p>
   </w:comment>
-  <w:comment w:id="37" w:author="Laury RENAU" w:date="2025-04-15T11:24:00Z" w:initials="LR">
+  <w:comment w:id="37" w:author="Laury RENAU" w:date="2025-04-15T11:25:00Z" w:initials="LR">
     <w:p>
       <w:pPr>
         <w:pStyle w:val="Commentaire"/>
@@ -23673,7 +23909,7 @@
         <w:annotationRef/>
       </w:r>
       <w:r>
-        <w:t>Ne sera surement pas mis en place</w:t>
+        <w:t>Vérifier la mise en place</w:t>
       </w:r>
     </w:p>
   </w:comment>
@@ -23689,27 +23925,11 @@
         <w:annotationRef/>
       </w:r>
       <w:r>
-        <w:t>Vérifier la mise en place</w:t>
+        <w:t>Non mep dans le projet pour l’instant</w:t>
       </w:r>
     </w:p>
   </w:comment>
-  <w:comment w:id="39" w:author="Laury RENAU" w:date="2025-04-15T11:25:00Z" w:initials="LR">
-    <w:p>
-      <w:pPr>
-        <w:pStyle w:val="Commentaire"/>
-      </w:pPr>
-      <w:r>
-        <w:rPr>
-          <w:rStyle w:val="Marquedecommentaire"/>
-        </w:rPr>
-        <w:annotationRef/>
-      </w:r>
-      <w:r>
-        <w:t>Non mep dans le projet pour l’instant</w:t>
-      </w:r>
-    </w:p>
-  </w:comment>
-  <w:comment w:id="45" w:author="Laury RENAU" w:date="2025-04-15T11:26:00Z" w:initials="LR">
+  <w:comment w:id="44" w:author="Laury RENAU" w:date="2025-04-15T11:26:00Z" w:initials="LR">
     <w:p>
       <w:pPr>
         <w:pStyle w:val="Commentaire"/>
@@ -23733,7 +23953,6 @@
   <w15:commentEx w15:paraId="17692C09" w15:done="0"/>
   <w15:commentEx w15:paraId="763D461E" w15:done="0"/>
   <w15:commentEx w15:paraId="713539D7" w15:done="0"/>
-  <w15:commentEx w15:paraId="738669B5" w15:done="0"/>
   <w15:commentEx w15:paraId="3AB2D622" w15:done="0"/>
   <w15:commentEx w15:paraId="1DFB3D67" w15:done="0"/>
   <w15:commentEx w15:paraId="0964C4F7" w15:done="0"/>
@@ -23751,7 +23970,6 @@
   <w16cex:commentExtensible w16cex:durableId="2BA8BEA2" w16cex:dateUtc="2025-04-15T09:16:00Z"/>
   <w16cex:commentExtensible w16cex:durableId="2BA8BEC4" w16cex:dateUtc="2025-04-15T09:17:00Z"/>
   <w16cex:commentExtensible w16cex:durableId="2BA8BE6A" w16cex:dateUtc="2025-04-15T09:15:00Z"/>
-  <w16cex:commentExtensible w16cex:durableId="2BA8BF40" w16cex:dateUtc="2025-04-15T09:19:00Z"/>
   <w16cex:commentExtensible w16cex:durableId="2BA8BE0E" w16cex:dateUtc="2025-04-15T09:14:00Z"/>
   <w16cex:commentExtensible w16cex:durableId="2BA8BF83" w16cex:dateUtc="2025-04-15T09:20:00Z"/>
   <w16cex:commentExtensible w16cex:durableId="2BA8BFD7" w16cex:dateUtc="2025-04-15T09:21:00Z"/>
@@ -23769,7 +23987,6 @@
   <w16cid:commentId w16cid:paraId="17692C09" w16cid:durableId="2BA8BEA2"/>
   <w16cid:commentId w16cid:paraId="763D461E" w16cid:durableId="2BA8BEC4"/>
   <w16cid:commentId w16cid:paraId="713539D7" w16cid:durableId="2BA8BE6A"/>
-  <w16cid:commentId w16cid:paraId="738669B5" w16cid:durableId="2BA8BF40"/>
   <w16cid:commentId w16cid:paraId="3AB2D622" w16cid:durableId="2BA8BE0E"/>
   <w16cid:commentId w16cid:paraId="1DFB3D67" w16cid:durableId="2BA8BF83"/>
   <w16cid:commentId w16cid:paraId="0964C4F7" w16cid:durableId="2BA8BFD7"/>

</xml_diff>